<commit_message>
Lap time formatting + Milliseconds
</commit_message>
<xml_diff>
--- a/Projet_2TI_Juin2015.docx
+++ b/Projet_2TI_Juin2015.docx
@@ -1,9 +1,10 @@
 
 <file path=word/document.xml><?xml version="1.0" encoding="utf-8"?>
-<w:document xmlns:wpc="http://schemas.microsoft.com/office/word/2010/wordprocessingCanvas" xmlns:mc="http://schemas.openxmlformats.org/markup-compatibility/2006" xmlns:o="urn:schemas-microsoft-com:office:office" xmlns:r="http://schemas.openxmlformats.org/officeDocument/2006/relationships" xmlns:m="http://schemas.openxmlformats.org/officeDocument/2006/math" xmlns:v="urn:schemas-microsoft-com:vml" xmlns:wp14="http://schemas.microsoft.com/office/word/2010/wordprocessingDrawing" xmlns:wp="http://schemas.openxmlformats.org/drawingml/2006/wordprocessingDrawing" xmlns:w10="urn:schemas-microsoft-com:office:word" xmlns:w="http://schemas.openxmlformats.org/wordprocessingml/2006/main" xmlns:w14="http://schemas.microsoft.com/office/word/2010/wordml" xmlns:w15="http://schemas.microsoft.com/office/word/2012/wordml" xmlns:wpg="http://schemas.microsoft.com/office/word/2010/wordprocessingGroup" xmlns:wpi="http://schemas.microsoft.com/office/word/2010/wordprocessingInk" xmlns:wne="http://schemas.microsoft.com/office/word/2006/wordml" xmlns:wps="http://schemas.microsoft.com/office/word/2010/wordprocessingShape" mc:Ignorable="w14 w15 wp14">
+<w:document xmlns:o="urn:schemas-microsoft-com:office:office" xmlns:r="http://schemas.openxmlformats.org/officeDocument/2006/relationships" xmlns:v="urn:schemas-microsoft-com:vml" xmlns:w="http://schemas.openxmlformats.org/wordprocessingml/2006/main" xmlns:w10="urn:schemas-microsoft-com:office:word" xmlns:wp="http://schemas.openxmlformats.org/drawingml/2006/wordprocessingDrawing">
   <w:body>
     <w:p>
       <w:pPr>
+        <w:pStyle w:val="Normal"/>
         <w:jc w:val="center"/>
         <w:rPr>
           <w:rFonts w:ascii="Century Gothic" w:hAnsi="Century Gothic"/>
@@ -24,6 +25,7 @@
     </w:p>
     <w:p>
       <w:pPr>
+        <w:pStyle w:val="Normal"/>
         <w:rPr>
           <w:rFonts w:ascii="Century Gothic" w:hAnsi="Century Gothic"/>
           <w:sz w:val="24"/>
@@ -41,47 +43,25 @@
     </w:p>
     <w:p>
       <w:pPr>
-        <w:rPr>
-          <w:rFonts w:ascii="Century Gothic" w:hAnsi="Century Gothic"/>
-          <w:sz w:val="24"/>
-          <w:szCs w:val="24"/>
-        </w:rPr>
-      </w:pPr>
-      <w:r>
-        <w:rPr>
-          <w:rFonts w:ascii="Century Gothic" w:hAnsi="Century Gothic"/>
-          <w:sz w:val="24"/>
-          <w:szCs w:val="24"/>
-        </w:rPr>
-        <w:t xml:space="preserve">Il y a </w:t>
-      </w:r>
-      <w:r>
-        <w:rPr>
-          <w:rFonts w:ascii="Century Gothic" w:hAnsi="Century Gothic"/>
-          <w:sz w:val="24"/>
-          <w:szCs w:val="24"/>
-        </w:rPr>
-        <w:t>18</w:t>
-      </w:r>
-      <w:r>
-        <w:rPr>
-          <w:rFonts w:ascii="Century Gothic" w:hAnsi="Century Gothic"/>
-          <w:sz w:val="24"/>
-          <w:szCs w:val="24"/>
-        </w:rPr>
-        <w:t xml:space="preserve"> voitu</w:t>
-      </w:r>
-      <w:r>
-        <w:rPr>
-          <w:rFonts w:ascii="Century Gothic" w:hAnsi="Century Gothic"/>
-          <w:sz w:val="24"/>
-          <w:szCs w:val="24"/>
-        </w:rPr>
-        <w:t>res engagées dans un grand prix.</w:t>
-      </w:r>
-    </w:p>
-    <w:p>
-      <w:pPr>
+        <w:pStyle w:val="Normal"/>
+        <w:rPr>
+          <w:rFonts w:ascii="Century Gothic" w:hAnsi="Century Gothic"/>
+          <w:sz w:val="24"/>
+          <w:szCs w:val="24"/>
+        </w:rPr>
+      </w:pPr>
+      <w:r>
+        <w:rPr>
+          <w:rFonts w:ascii="Century Gothic" w:hAnsi="Century Gothic"/>
+          <w:sz w:val="24"/>
+          <w:szCs w:val="24"/>
+        </w:rPr>
+        <w:t>Il y a 18 voitures engagées dans un grand prix.</w:t>
+      </w:r>
+    </w:p>
+    <w:p>
+      <w:pPr>
+        <w:pStyle w:val="Normal"/>
         <w:rPr>
           <w:rFonts w:ascii="Century Gothic" w:hAnsi="Century Gothic"/>
           <w:sz w:val="24"/>
@@ -99,6 +79,7 @@
     </w:p>
     <w:p>
       <w:pPr>
+        <w:pStyle w:val="Normal"/>
         <w:rPr>
           <w:rFonts w:ascii="Century Gothic" w:hAnsi="Century Gothic"/>
           <w:sz w:val="24"/>
@@ -116,6 +97,7 @@
     </w:p>
     <w:p>
       <w:pPr>
+        <w:pStyle w:val="Normal"/>
         <w:rPr>
           <w:rFonts w:ascii="Century Gothic" w:hAnsi="Century Gothic"/>
           <w:sz w:val="24"/>
@@ -133,7 +115,7 @@
     </w:p>
     <w:p>
       <w:pPr>
-        <w:pStyle w:val="Paragraphedeliste"/>
+        <w:pStyle w:val="ListParagraph"/>
         <w:numPr>
           <w:ilvl w:val="0"/>
           <w:numId w:val="1"/>
@@ -155,7 +137,7 @@
     </w:p>
     <w:p>
       <w:pPr>
-        <w:pStyle w:val="Paragraphedeliste"/>
+        <w:pStyle w:val="ListParagraph"/>
         <w:numPr>
           <w:ilvl w:val="0"/>
           <w:numId w:val="1"/>
@@ -177,7 +159,7 @@
     </w:p>
     <w:p>
       <w:pPr>
-        <w:pStyle w:val="Paragraphedeliste"/>
+        <w:pStyle w:val="ListParagraph"/>
         <w:numPr>
           <w:ilvl w:val="0"/>
           <w:numId w:val="1"/>
@@ -199,7 +181,7 @@
     </w:p>
     <w:p>
       <w:pPr>
-        <w:pStyle w:val="Paragraphedeliste"/>
+        <w:pStyle w:val="ListParagraph"/>
         <w:numPr>
           <w:ilvl w:val="0"/>
           <w:numId w:val="1"/>
@@ -221,7 +203,7 @@
     </w:p>
     <w:p>
       <w:pPr>
-        <w:pStyle w:val="Paragraphedeliste"/>
+        <w:pStyle w:val="ListParagraph"/>
         <w:numPr>
           <w:ilvl w:val="1"/>
           <w:numId w:val="1"/>
@@ -238,52 +220,12 @@
           <w:sz w:val="24"/>
           <w:szCs w:val="24"/>
         </w:rPr>
-        <w:t>Q1, durée 18</w:t>
-      </w:r>
-      <w:r>
-        <w:rPr>
-          <w:rFonts w:ascii="Century Gothic" w:hAnsi="Century Gothic"/>
-          <w:sz w:val="24"/>
-          <w:szCs w:val="24"/>
-        </w:rPr>
-        <w:t xml:space="preserve"> minutes, qui élimine</w:t>
-      </w:r>
-      <w:r>
-        <w:rPr>
-          <w:rFonts w:ascii="Century Gothic" w:hAnsi="Century Gothic"/>
-          <w:sz w:val="24"/>
-          <w:szCs w:val="24"/>
-        </w:rPr>
-        <w:t xml:space="preserve"> les 6</w:t>
-      </w:r>
-      <w:r>
-        <w:rPr>
-          <w:rFonts w:ascii="Century Gothic" w:hAnsi="Century Gothic"/>
-          <w:sz w:val="24"/>
-          <w:szCs w:val="24"/>
-        </w:rPr>
-        <w:t xml:space="preserve"> dernières voitures (q</w:t>
-      </w:r>
-      <w:r>
-        <w:rPr>
-          <w:rFonts w:ascii="Century Gothic" w:hAnsi="Century Gothic"/>
-          <w:sz w:val="24"/>
-          <w:szCs w:val="24"/>
-        </w:rPr>
-        <w:t>ui occuperont les places 17 à 22</w:t>
-      </w:r>
-      <w:r>
-        <w:rPr>
-          <w:rFonts w:ascii="Century Gothic" w:hAnsi="Century Gothic"/>
-          <w:sz w:val="24"/>
-          <w:szCs w:val="24"/>
-        </w:rPr>
-        <w:t xml:space="preserve"> sur la grille de départ de la course)</w:t>
-      </w:r>
-    </w:p>
-    <w:p>
-      <w:pPr>
-        <w:pStyle w:val="Paragraphedeliste"/>
+        <w:t>Q1, durée 18 minutes, qui élimine les 6 dernières voitures (qui occuperont les places 17 à 22 sur la grille de départ de la course)</w:t>
+      </w:r>
+    </w:p>
+    <w:p>
+      <w:pPr>
+        <w:pStyle w:val="ListParagraph"/>
         <w:numPr>
           <w:ilvl w:val="1"/>
           <w:numId w:val="1"/>
@@ -300,44 +242,12 @@
           <w:sz w:val="24"/>
           <w:szCs w:val="24"/>
         </w:rPr>
-        <w:t>Q2, dur</w:t>
-      </w:r>
-      <w:r>
-        <w:rPr>
-          <w:rFonts w:ascii="Century Gothic" w:hAnsi="Century Gothic"/>
-          <w:sz w:val="24"/>
-          <w:szCs w:val="24"/>
-        </w:rPr>
-        <w:t>ée 15 minutes, qui élimine les 6</w:t>
-      </w:r>
-      <w:r>
-        <w:rPr>
-          <w:rFonts w:ascii="Century Gothic" w:hAnsi="Century Gothic"/>
-          <w:sz w:val="24"/>
-          <w:szCs w:val="24"/>
-        </w:rPr>
-        <w:t xml:space="preserve"> voitures suivantes (q</w:t>
-      </w:r>
-      <w:r>
-        <w:rPr>
-          <w:rFonts w:ascii="Century Gothic" w:hAnsi="Century Gothic"/>
-          <w:sz w:val="24"/>
-          <w:szCs w:val="24"/>
-        </w:rPr>
-        <w:t>ui occuperont les places 11 à 16</w:t>
-      </w:r>
-      <w:r>
-        <w:rPr>
-          <w:rFonts w:ascii="Century Gothic" w:hAnsi="Century Gothic"/>
-          <w:sz w:val="24"/>
-          <w:szCs w:val="24"/>
-        </w:rPr>
-        <w:t xml:space="preserve"> sur la grille de départ de la course)</w:t>
-      </w:r>
-    </w:p>
-    <w:p>
-      <w:pPr>
-        <w:pStyle w:val="Paragraphedeliste"/>
+        <w:t>Q2, durée 15 minutes, qui élimine les 6 voitures suivantes (qui occuperont les places 11 à 16 sur la grille de départ de la course)</w:t>
+      </w:r>
+    </w:p>
+    <w:p>
+      <w:pPr>
+        <w:pStyle w:val="ListParagraph"/>
         <w:numPr>
           <w:ilvl w:val="1"/>
           <w:numId w:val="1"/>
@@ -354,20 +264,12 @@
           <w:sz w:val="24"/>
           <w:szCs w:val="24"/>
         </w:rPr>
-        <w:t>Q3, durée 12</w:t>
-      </w:r>
-      <w:r>
-        <w:rPr>
-          <w:rFonts w:ascii="Century Gothic" w:hAnsi="Century Gothic"/>
-          <w:sz w:val="24"/>
-          <w:szCs w:val="24"/>
-        </w:rPr>
-        <w:t xml:space="preserve"> minutes, qui permet de classer les 10 voitures restantes pour établir les 10 premières places sur la grille de départ de la course</w:t>
-      </w:r>
-    </w:p>
-    <w:p>
-      <w:pPr>
-        <w:pStyle w:val="Paragraphedeliste"/>
+        <w:t>Q3, durée 12 minutes, qui permet de classer les 10 voitures restantes pour établir les 10 premières places sur la grille de départ de la course</w:t>
+      </w:r>
+    </w:p>
+    <w:p>
+      <w:pPr>
+        <w:pStyle w:val="ListParagraph"/>
         <w:numPr>
           <w:ilvl w:val="0"/>
           <w:numId w:val="1"/>
@@ -389,6 +291,7 @@
     </w:p>
     <w:p>
       <w:pPr>
+        <w:pStyle w:val="Normal"/>
         <w:rPr>
           <w:rFonts w:ascii="Century Gothic" w:hAnsi="Century Gothic"/>
           <w:sz w:val="24"/>
@@ -406,15 +309,24 @@
     </w:p>
     <w:p>
       <w:pPr>
-        <w:rPr>
-          <w:rFonts w:ascii="Century Gothic" w:hAnsi="Century Gothic"/>
-          <w:sz w:val="24"/>
-          <w:szCs w:val="24"/>
-        </w:rPr>
-      </w:pPr>
-    </w:p>
-    <w:p>
-      <w:pPr>
+        <w:pStyle w:val="Normal"/>
+        <w:rPr>
+          <w:rFonts w:ascii="Century Gothic" w:hAnsi="Century Gothic"/>
+          <w:sz w:val="24"/>
+          <w:szCs w:val="24"/>
+        </w:rPr>
+      </w:pPr>
+      <w:r>
+        <w:rPr>
+          <w:rFonts w:ascii="Century Gothic" w:hAnsi="Century Gothic"/>
+          <w:sz w:val="24"/>
+          <w:szCs w:val="24"/>
+        </w:rPr>
+      </w:r>
+    </w:p>
+    <w:p>
+      <w:pPr>
+        <w:pStyle w:val="Normal"/>
         <w:rPr>
           <w:rFonts w:ascii="Century Gothic" w:hAnsi="Century Gothic"/>
           <w:b/>
@@ -434,6 +346,7 @@
     </w:p>
     <w:p>
       <w:pPr>
+        <w:pStyle w:val="Normal"/>
         <w:rPr>
           <w:rFonts w:ascii="Century Gothic" w:hAnsi="Century Gothic"/>
           <w:sz w:val="24"/>
@@ -451,7 +364,7 @@
     </w:p>
     <w:p>
       <w:pPr>
-        <w:pStyle w:val="Paragraphedeliste"/>
+        <w:pStyle w:val="ListParagraph"/>
         <w:numPr>
           <w:ilvl w:val="0"/>
           <w:numId w:val="1"/>
@@ -473,7 +386,7 @@
     </w:p>
     <w:p>
       <w:pPr>
-        <w:pStyle w:val="Paragraphedeliste"/>
+        <w:pStyle w:val="ListParagraph"/>
         <w:numPr>
           <w:ilvl w:val="0"/>
           <w:numId w:val="1"/>
@@ -495,7 +408,7 @@
     </w:p>
     <w:p>
       <w:pPr>
-        <w:pStyle w:val="Paragraphedeliste"/>
+        <w:pStyle w:val="ListParagraph"/>
         <w:numPr>
           <w:ilvl w:val="0"/>
           <w:numId w:val="1"/>
@@ -517,7 +430,7 @@
     </w:p>
     <w:p>
       <w:pPr>
-        <w:pStyle w:val="Paragraphedeliste"/>
+        <w:pStyle w:val="ListParagraph"/>
         <w:numPr>
           <w:ilvl w:val="0"/>
           <w:numId w:val="1"/>
@@ -539,7 +452,7 @@
     </w:p>
     <w:p>
       <w:pPr>
-        <w:pStyle w:val="Paragraphedeliste"/>
+        <w:pStyle w:val="ListParagraph"/>
         <w:numPr>
           <w:ilvl w:val="0"/>
           <w:numId w:val="1"/>
@@ -561,7 +474,7 @@
     </w:p>
     <w:p>
       <w:pPr>
-        <w:pStyle w:val="Paragraphedeliste"/>
+        <w:pStyle w:val="ListParagraph"/>
         <w:numPr>
           <w:ilvl w:val="0"/>
           <w:numId w:val="1"/>
@@ -583,7 +496,7 @@
     </w:p>
     <w:p>
       <w:pPr>
-        <w:pStyle w:val="Paragraphedeliste"/>
+        <w:pStyle w:val="ListParagraph"/>
         <w:numPr>
           <w:ilvl w:val="0"/>
           <w:numId w:val="1"/>
@@ -605,33 +518,26 @@
     </w:p>
     <w:p>
       <w:pPr>
-        <w:rPr>
-          <w:rFonts w:ascii="Century Gothic" w:hAnsi="Century Gothic"/>
-          <w:sz w:val="24"/>
-          <w:szCs w:val="24"/>
-        </w:rPr>
-      </w:pPr>
-      <w:r>
-        <w:rPr>
-          <w:rFonts w:ascii="Century Gothic" w:hAnsi="Century Gothic"/>
-          <w:sz w:val="24"/>
-          <w:szCs w:val="24"/>
-        </w:rPr>
-        <w:br w:type="page"/>
-      </w:r>
-      <w:r>
-        <w:rPr>
-          <w:rFonts w:ascii="Century Gothic" w:hAnsi="Century Gothic"/>
-          <w:sz w:val="24"/>
-          <w:szCs w:val="24"/>
-        </w:rPr>
-        <w:lastRenderedPageBreak/>
+        <w:pStyle w:val="Normal"/>
+        <w:pageBreakBefore/>
+        <w:rPr>
+          <w:rFonts w:ascii="Century Gothic" w:hAnsi="Century Gothic"/>
+          <w:sz w:val="24"/>
+          <w:szCs w:val="24"/>
+        </w:rPr>
+      </w:pPr>
+      <w:r>
+        <w:rPr>
+          <w:rFonts w:ascii="Century Gothic" w:hAnsi="Century Gothic"/>
+          <w:sz w:val="24"/>
+          <w:szCs w:val="24"/>
+        </w:rPr>
         <w:t>Lors des qualifications (Q1, Q2, Q3) :</w:t>
       </w:r>
     </w:p>
     <w:p>
       <w:pPr>
-        <w:pStyle w:val="Paragraphedeliste"/>
+        <w:pStyle w:val="ListParagraph"/>
         <w:numPr>
           <w:ilvl w:val="0"/>
           <w:numId w:val="1"/>
@@ -653,7 +559,7 @@
     </w:p>
     <w:p>
       <w:pPr>
-        <w:pStyle w:val="Paragraphedeliste"/>
+        <w:pStyle w:val="ListParagraph"/>
         <w:numPr>
           <w:ilvl w:val="0"/>
           <w:numId w:val="1"/>
@@ -675,7 +581,7 @@
     </w:p>
     <w:p>
       <w:pPr>
-        <w:pStyle w:val="Paragraphedeliste"/>
+        <w:pStyle w:val="ListParagraph"/>
         <w:numPr>
           <w:ilvl w:val="0"/>
           <w:numId w:val="1"/>
@@ -697,7 +603,7 @@
     </w:p>
     <w:p>
       <w:pPr>
-        <w:pStyle w:val="Paragraphedeliste"/>
+        <w:pStyle w:val="ListParagraph"/>
         <w:numPr>
           <w:ilvl w:val="0"/>
           <w:numId w:val="1"/>
@@ -719,7 +625,7 @@
     </w:p>
     <w:p>
       <w:pPr>
-        <w:pStyle w:val="Paragraphedeliste"/>
+        <w:pStyle w:val="ListParagraph"/>
         <w:numPr>
           <w:ilvl w:val="0"/>
           <w:numId w:val="1"/>
@@ -741,7 +647,7 @@
     </w:p>
     <w:p>
       <w:pPr>
-        <w:pStyle w:val="Paragraphedeliste"/>
+        <w:pStyle w:val="ListParagraph"/>
         <w:numPr>
           <w:ilvl w:val="0"/>
           <w:numId w:val="1"/>
@@ -763,118 +669,46 @@
     </w:p>
     <w:p>
       <w:pPr>
-        <w:pStyle w:val="Paragraphedeliste"/>
-        <w:numPr>
-          <w:ilvl w:val="0"/>
-          <w:numId w:val="1"/>
-        </w:numPr>
-        <w:rPr>
-          <w:rFonts w:ascii="Century Gothic" w:hAnsi="Century Gothic"/>
-          <w:sz w:val="24"/>
-          <w:szCs w:val="24"/>
-        </w:rPr>
-      </w:pPr>
-      <w:r>
-        <w:rPr>
-          <w:rFonts w:ascii="Century Gothic" w:hAnsi="Century Gothic"/>
-          <w:sz w:val="24"/>
-          <w:szCs w:val="24"/>
-        </w:rPr>
-        <w:t>A</w:t>
-      </w:r>
-      <w:r>
-        <w:rPr>
-          <w:rFonts w:ascii="Century Gothic" w:hAnsi="Century Gothic"/>
-          <w:sz w:val="24"/>
-          <w:szCs w:val="24"/>
-        </w:rPr>
-        <w:t xml:space="preserve"> la fin de Q1, il reste 16</w:t>
-      </w:r>
-      <w:r>
-        <w:rPr>
-          <w:rFonts w:ascii="Century Gothic" w:hAnsi="Century Gothic"/>
-          <w:sz w:val="24"/>
-          <w:szCs w:val="24"/>
-        </w:rPr>
-        <w:t xml:space="preserve"> voit</w:t>
-      </w:r>
-      <w:r>
-        <w:rPr>
-          <w:rFonts w:ascii="Century Gothic" w:hAnsi="Century Gothic"/>
-          <w:sz w:val="24"/>
-          <w:szCs w:val="24"/>
-        </w:rPr>
-        <w:t>ures qualifiées pour Q2 et les 6</w:t>
-      </w:r>
-      <w:r>
-        <w:rPr>
-          <w:rFonts w:ascii="Century Gothic" w:hAnsi="Century Gothic"/>
-          <w:sz w:val="24"/>
-          <w:szCs w:val="24"/>
-        </w:rPr>
-        <w:t xml:space="preserve"> dernières sont placées à la fin d</w:t>
-      </w:r>
-      <w:r>
-        <w:rPr>
-          <w:rFonts w:ascii="Century Gothic" w:hAnsi="Century Gothic"/>
-          <w:sz w:val="24"/>
-          <w:szCs w:val="24"/>
-        </w:rPr>
-        <w:t>e la grille de départ (places 17 à 22</w:t>
-      </w:r>
-      <w:r>
-        <w:rPr>
-          <w:rFonts w:ascii="Century Gothic" w:hAnsi="Century Gothic"/>
-          <w:sz w:val="24"/>
-          <w:szCs w:val="24"/>
-        </w:rPr>
-        <w:t>)</w:t>
-      </w:r>
-    </w:p>
-    <w:p>
-      <w:pPr>
-        <w:pStyle w:val="Paragraphedeliste"/>
-        <w:numPr>
-          <w:ilvl w:val="0"/>
-          <w:numId w:val="1"/>
-        </w:numPr>
-        <w:rPr>
-          <w:rFonts w:ascii="Century Gothic" w:hAnsi="Century Gothic"/>
-          <w:sz w:val="24"/>
-          <w:szCs w:val="24"/>
-        </w:rPr>
-      </w:pPr>
-      <w:r>
-        <w:rPr>
-          <w:rFonts w:ascii="Century Gothic" w:hAnsi="Century Gothic"/>
-          <w:sz w:val="24"/>
-          <w:szCs w:val="24"/>
-        </w:rPr>
-        <w:t>A la fin de Q2, il reste 10 voit</w:t>
-      </w:r>
-      <w:r>
-        <w:rPr>
-          <w:rFonts w:ascii="Century Gothic" w:hAnsi="Century Gothic"/>
-          <w:sz w:val="24"/>
-          <w:szCs w:val="24"/>
-        </w:rPr>
-        <w:t>ures qualifiées pour Q3 et les 6</w:t>
-      </w:r>
-      <w:r>
-        <w:rPr>
-          <w:rFonts w:ascii="Century Gothic" w:hAnsi="Century Gothic"/>
-          <w:sz w:val="24"/>
-          <w:szCs w:val="24"/>
-        </w:rPr>
-        <w:t xml:space="preserve"> dernières sont</w:t>
-      </w:r>
-      <w:r>
-        <w:rPr>
-          <w:rFonts w:ascii="Century Gothic" w:hAnsi="Century Gothic"/>
-          <w:sz w:val="24"/>
-          <w:szCs w:val="24"/>
-        </w:rPr>
-        <w:t xml:space="preserve"> placées dans les places 11 à 16</w:t>
+        <w:pStyle w:val="ListParagraph"/>
+        <w:numPr>
+          <w:ilvl w:val="0"/>
+          <w:numId w:val="1"/>
+        </w:numPr>
+        <w:rPr>
+          <w:rFonts w:ascii="Century Gothic" w:hAnsi="Century Gothic"/>
+          <w:sz w:val="24"/>
+          <w:szCs w:val="24"/>
+        </w:rPr>
+      </w:pPr>
+      <w:r>
+        <w:rPr>
+          <w:rFonts w:ascii="Century Gothic" w:hAnsi="Century Gothic"/>
+          <w:sz w:val="24"/>
+          <w:szCs w:val="24"/>
+        </w:rPr>
+        <w:t>A la fin de Q1, il reste 16 voitures qualifiées pour Q2 et les 6 dernières sont placées à la fin de la grille de départ (places 17 à 22)</w:t>
+      </w:r>
+    </w:p>
+    <w:p>
+      <w:pPr>
+        <w:pStyle w:val="ListParagraph"/>
+        <w:numPr>
+          <w:ilvl w:val="0"/>
+          <w:numId w:val="1"/>
+        </w:numPr>
+        <w:rPr>
+          <w:rFonts w:ascii="Century Gothic" w:hAnsi="Century Gothic"/>
+          <w:sz w:val="24"/>
+          <w:szCs w:val="24"/>
+        </w:rPr>
+      </w:pPr>
+      <w:r>
+        <w:rPr>
+          <w:rFonts w:ascii="Century Gothic" w:hAnsi="Century Gothic"/>
+          <w:sz w:val="24"/>
+          <w:szCs w:val="24"/>
+        </w:rPr>
+        <w:t>A la fin de Q2, il reste 10 voitures qualifiées pour Q3 et les 6 dernières sont placées dans les places 11 à 16</w:t>
       </w:r>
       <w:bookmarkStart w:id="0" w:name="_GoBack"/>
       <w:bookmarkEnd w:id="0"/>
@@ -889,7 +723,7 @@
     </w:p>
     <w:p>
       <w:pPr>
-        <w:pStyle w:val="Paragraphedeliste"/>
+        <w:pStyle w:val="ListParagraph"/>
         <w:numPr>
           <w:ilvl w:val="0"/>
           <w:numId w:val="1"/>
@@ -911,7 +745,7 @@
     </w:p>
     <w:p>
       <w:pPr>
-        <w:pStyle w:val="Paragraphedeliste"/>
+        <w:pStyle w:val="ListParagraph"/>
         <w:numPr>
           <w:ilvl w:val="0"/>
           <w:numId w:val="1"/>
@@ -933,6 +767,7 @@
     </w:p>
     <w:p>
       <w:pPr>
+        <w:pStyle w:val="Normal"/>
         <w:rPr>
           <w:rFonts w:ascii="Century Gothic" w:hAnsi="Century Gothic"/>
           <w:sz w:val="24"/>
@@ -950,7 +785,7 @@
     </w:p>
     <w:p>
       <w:pPr>
-        <w:pStyle w:val="Paragraphedeliste"/>
+        <w:pStyle w:val="ListParagraph"/>
         <w:numPr>
           <w:ilvl w:val="0"/>
           <w:numId w:val="1"/>
@@ -972,7 +807,7 @@
     </w:p>
     <w:p>
       <w:pPr>
-        <w:pStyle w:val="Paragraphedeliste"/>
+        <w:pStyle w:val="ListParagraph"/>
         <w:numPr>
           <w:ilvl w:val="0"/>
           <w:numId w:val="1"/>
@@ -994,7 +829,7 @@
     </w:p>
     <w:p>
       <w:pPr>
-        <w:pStyle w:val="Paragraphedeliste"/>
+        <w:pStyle w:val="ListParagraph"/>
         <w:numPr>
           <w:ilvl w:val="0"/>
           <w:numId w:val="1"/>
@@ -1016,7 +851,7 @@
     </w:p>
     <w:p>
       <w:pPr>
-        <w:pStyle w:val="Paragraphedeliste"/>
+        <w:pStyle w:val="ListParagraph"/>
         <w:numPr>
           <w:ilvl w:val="0"/>
           <w:numId w:val="1"/>
@@ -1038,7 +873,7 @@
     </w:p>
     <w:p>
       <w:pPr>
-        <w:pStyle w:val="Paragraphedeliste"/>
+        <w:pStyle w:val="ListParagraph"/>
         <w:numPr>
           <w:ilvl w:val="0"/>
           <w:numId w:val="1"/>
@@ -1060,7 +895,7 @@
     </w:p>
     <w:p>
       <w:pPr>
-        <w:pStyle w:val="Paragraphedeliste"/>
+        <w:pStyle w:val="ListParagraph"/>
         <w:numPr>
           <w:ilvl w:val="0"/>
           <w:numId w:val="1"/>
@@ -1082,45 +917,29 @@
     </w:p>
     <w:p>
       <w:pPr>
-        <w:pStyle w:val="Paragraphedeliste"/>
-        <w:numPr>
-          <w:ilvl w:val="0"/>
-          <w:numId w:val="1"/>
-        </w:numPr>
-        <w:rPr>
-          <w:rFonts w:ascii="Century Gothic" w:hAnsi="Century Gothic"/>
-          <w:sz w:val="24"/>
-          <w:szCs w:val="24"/>
-        </w:rPr>
-      </w:pPr>
-      <w:r>
-        <w:rPr>
-          <w:rFonts w:ascii="Century Gothic" w:hAnsi="Century Gothic"/>
-          <w:sz w:val="24"/>
-          <w:szCs w:val="24"/>
-        </w:rPr>
-        <w:t>Savoir si la voiture est aux stands (PIT)</w:t>
-      </w:r>
-      <w:r>
-        <w:rPr>
-          <w:rFonts w:ascii="Century Gothic" w:hAnsi="Century Gothic"/>
-          <w:sz w:val="24"/>
-          <w:szCs w:val="24"/>
-        </w:rPr>
-        <w:t>, gérer le temps aux stands et faire ressortir la voiture à sa place dans la course</w:t>
-      </w:r>
-      <w:r>
-        <w:rPr>
-          <w:rFonts w:ascii="Century Gothic" w:hAnsi="Century Gothic"/>
-          <w:sz w:val="24"/>
-          <w:szCs w:val="24"/>
-        </w:rPr>
-        <w:t xml:space="preserve"> (généralement 2 ou 3 PIT par voitures)</w:t>
-      </w:r>
-    </w:p>
-    <w:p>
-      <w:pPr>
-        <w:pStyle w:val="Paragraphedeliste"/>
+        <w:pStyle w:val="ListParagraph"/>
+        <w:numPr>
+          <w:ilvl w:val="0"/>
+          <w:numId w:val="1"/>
+        </w:numPr>
+        <w:rPr>
+          <w:rFonts w:ascii="Century Gothic" w:hAnsi="Century Gothic"/>
+          <w:sz w:val="24"/>
+          <w:szCs w:val="24"/>
+        </w:rPr>
+      </w:pPr>
+      <w:r>
+        <w:rPr>
+          <w:rFonts w:ascii="Century Gothic" w:hAnsi="Century Gothic"/>
+          <w:sz w:val="24"/>
+          <w:szCs w:val="24"/>
+        </w:rPr>
+        <w:t>Savoir si la voiture est aux stands (PIT), gérer le temps aux stands et faire ressortir la voiture à sa place dans la course (généralement 2 ou 3 PIT par voitures)</w:t>
+      </w:r>
+    </w:p>
+    <w:p>
+      <w:pPr>
+        <w:pStyle w:val="ListParagraph"/>
         <w:numPr>
           <w:ilvl w:val="0"/>
           <w:numId w:val="1"/>
@@ -1142,33 +961,43 @@
     </w:p>
     <w:p>
       <w:pPr>
-        <w:rPr>
-          <w:rFonts w:ascii="Century Gothic" w:hAnsi="Century Gothic"/>
-          <w:sz w:val="24"/>
-          <w:szCs w:val="24"/>
-        </w:rPr>
-      </w:pPr>
-    </w:p>
-    <w:p>
-      <w:pPr>
-        <w:rPr>
-          <w:rFonts w:ascii="Century Gothic" w:hAnsi="Century Gothic"/>
-          <w:sz w:val="24"/>
-          <w:szCs w:val="24"/>
-        </w:rPr>
-      </w:pPr>
-      <w:r>
-        <w:rPr>
-          <w:rFonts w:ascii="Century Gothic" w:hAnsi="Century Gothic"/>
-          <w:sz w:val="24"/>
-          <w:szCs w:val="24"/>
-        </w:rPr>
-        <w:br w:type="page"/>
-      </w:r>
-    </w:p>
-    <w:p>
-      <w:pPr>
-        <w:ind w:left="708"/>
+        <w:pStyle w:val="Normal"/>
+        <w:rPr>
+          <w:rFonts w:ascii="Century Gothic" w:hAnsi="Century Gothic"/>
+          <w:sz w:val="24"/>
+          <w:szCs w:val="24"/>
+        </w:rPr>
+      </w:pPr>
+      <w:r>
+        <w:rPr>
+          <w:rFonts w:ascii="Century Gothic" w:hAnsi="Century Gothic"/>
+          <w:sz w:val="24"/>
+          <w:szCs w:val="24"/>
+        </w:rPr>
+      </w:r>
+    </w:p>
+    <w:p>
+      <w:pPr>
+        <w:pStyle w:val="Normal"/>
+        <w:rPr>
+          <w:rFonts w:ascii="Century Gothic" w:hAnsi="Century Gothic"/>
+          <w:sz w:val="24"/>
+          <w:szCs w:val="24"/>
+        </w:rPr>
+      </w:pPr>
+      <w:r>
+        <w:rPr>
+          <w:rFonts w:ascii="Century Gothic" w:hAnsi="Century Gothic"/>
+          <w:sz w:val="24"/>
+          <w:szCs w:val="24"/>
+        </w:rPr>
+      </w:r>
+    </w:p>
+    <w:p>
+      <w:pPr>
+        <w:pStyle w:val="Normal"/>
+        <w:pageBreakBefore/>
+        <w:ind w:left="708" w:right="0" w:hanging="0"/>
         <w:rPr>
           <w:rFonts w:ascii="Century Gothic" w:hAnsi="Century Gothic"/>
           <w:b/>
@@ -1183,13 +1012,13 @@
           <w:sz w:val="24"/>
           <w:szCs w:val="24"/>
         </w:rPr>
-        <w:lastRenderedPageBreak/>
         <w:t>Seconde partie : gestion des drapeaux de course et de la voiture de sécurité</w:t>
       </w:r>
     </w:p>
     <w:p>
       <w:pPr>
-        <w:ind w:left="708"/>
+        <w:pStyle w:val="Normal"/>
+        <w:ind w:left="708" w:right="0" w:hanging="0"/>
         <w:rPr>
           <w:rFonts w:ascii="Century Gothic" w:hAnsi="Century Gothic"/>
           <w:sz w:val="24"/>
@@ -1207,27 +1036,45 @@
     </w:p>
     <w:p>
       <w:pPr>
-        <w:pStyle w:val="Paragraphedeliste"/>
-        <w:numPr>
-          <w:ilvl w:val="0"/>
-          <w:numId w:val="1"/>
-        </w:numPr>
+        <w:pStyle w:val="ListParagraph"/>
+        <w:numPr>
+          <w:ilvl w:val="0"/>
+          <w:numId w:val="1"/>
+        </w:numPr>
+        <w:rPr>
+          <w:rFonts w:ascii="Century Gothic" w:hAnsi="Century Gothic"/>
+          <w:sz w:val="24"/>
+          <w:szCs w:val="24"/>
+        </w:rPr>
+      </w:pPr>
+      <w:r>
         <w:rPr>
           <w:rFonts w:ascii="Century Gothic" w:hAnsi="Century Gothic"/>
           <w:sz w:val="24"/>
           <w:szCs w:val="24"/>
           <w:u w:val="single"/>
         </w:rPr>
-      </w:pPr>
-      <w:r>
+        <w:t>Drapeau bleu </w:t>
+      </w:r>
+      <w:r>
+        <w:rPr>
+          <w:rFonts w:ascii="Century Gothic" w:hAnsi="Century Gothic"/>
+          <w:sz w:val="24"/>
+          <w:szCs w:val="24"/>
+        </w:rPr>
+        <w:t>: destiné aux pilotes doublés. Un pilote qui a un tour de retard est obligé de laisser passer un pilote qui va plus vite que lui (qui le double).</w:t>
+      </w:r>
+    </w:p>
+    <w:p>
+      <w:pPr>
+        <w:pStyle w:val="ListParagraph"/>
         <w:rPr>
           <w:rFonts w:ascii="Century Gothic" w:hAnsi="Century Gothic"/>
           <w:sz w:val="24"/>
           <w:szCs w:val="24"/>
           <w:u w:val="single"/>
         </w:rPr>
-        <w:t>Drapeau bleu</w:t>
-      </w:r>
+      </w:pPr>
       <w:r>
         <w:rPr>
           <w:rFonts w:ascii="Century Gothic" w:hAnsi="Century Gothic"/>
@@ -1235,35 +1082,42 @@
           <w:szCs w:val="24"/>
           <w:u w:val="single"/>
         </w:rPr>
-        <w:t> </w:t>
-      </w:r>
-      <w:r>
-        <w:rPr>
-          <w:rFonts w:ascii="Century Gothic" w:hAnsi="Century Gothic"/>
-          <w:sz w:val="24"/>
-          <w:szCs w:val="24"/>
-        </w:rPr>
-        <w:t>: destiné aux pilotes doublés. Un pilote qui a un tour de retard est obligé de laisser passer un pilote qui va plus vite que lui (qui le double).</w:t>
-      </w:r>
-    </w:p>
-    <w:p>
-      <w:pPr>
-        <w:pStyle w:val="Paragraphedeliste"/>
+      </w:r>
+    </w:p>
+    <w:p>
+      <w:pPr>
+        <w:pStyle w:val="ListParagraph"/>
+        <w:numPr>
+          <w:ilvl w:val="0"/>
+          <w:numId w:val="1"/>
+        </w:numPr>
+        <w:rPr>
+          <w:rFonts w:ascii="Century Gothic" w:hAnsi="Century Gothic"/>
+          <w:sz w:val="24"/>
+          <w:szCs w:val="24"/>
+        </w:rPr>
+      </w:pPr>
+      <w:r>
         <w:rPr>
           <w:rFonts w:ascii="Century Gothic" w:hAnsi="Century Gothic"/>
           <w:sz w:val="24"/>
           <w:szCs w:val="24"/>
           <w:u w:val="single"/>
         </w:rPr>
-      </w:pPr>
-    </w:p>
-    <w:p>
-      <w:pPr>
-        <w:pStyle w:val="Paragraphedeliste"/>
-        <w:numPr>
-          <w:ilvl w:val="0"/>
-          <w:numId w:val="1"/>
-        </w:numPr>
+        <w:t>Drapeau jaune </w:t>
+      </w:r>
+      <w:r>
+        <w:rPr>
+          <w:rFonts w:ascii="Century Gothic" w:hAnsi="Century Gothic"/>
+          <w:sz w:val="24"/>
+          <w:szCs w:val="24"/>
+        </w:rPr>
+        <w:t>: concerne un secteur. Lorsqu’il est levé, interdiction pour tout le monde de dépasser dans ce secteur.</w:t>
+      </w:r>
+    </w:p>
+    <w:p>
+      <w:pPr>
+        <w:pStyle w:val="ListParagraph"/>
         <w:rPr>
           <w:rFonts w:ascii="Century Gothic" w:hAnsi="Century Gothic"/>
           <w:sz w:val="24"/>
@@ -1278,51 +1132,78 @@
           <w:szCs w:val="24"/>
           <w:u w:val="single"/>
         </w:rPr>
-        <w:t>Drapeau jaune</w:t>
-      </w:r>
-      <w:r>
+      </w:r>
+    </w:p>
+    <w:p>
+      <w:pPr>
+        <w:pStyle w:val="ListParagraph"/>
         <w:rPr>
           <w:rFonts w:ascii="Century Gothic" w:hAnsi="Century Gothic"/>
           <w:sz w:val="24"/>
           <w:szCs w:val="24"/>
           <w:u w:val="single"/>
         </w:rPr>
-        <w:t> </w:t>
-      </w:r>
-      <w:r>
-        <w:rPr>
-          <w:rFonts w:ascii="Century Gothic" w:hAnsi="Century Gothic"/>
-          <w:sz w:val="24"/>
-          <w:szCs w:val="24"/>
-        </w:rPr>
-        <w:t>: concerne un secteur. Lorsqu’il est levé, interdiction pour tout le monde de dépasser dans ce secteur.</w:t>
-      </w:r>
-    </w:p>
-    <w:p>
-      <w:pPr>
-        <w:pStyle w:val="Paragraphedeliste"/>
+      </w:pPr>
+      <w:r>
         <w:rPr>
           <w:rFonts w:ascii="Century Gothic" w:hAnsi="Century Gothic"/>
           <w:sz w:val="24"/>
           <w:szCs w:val="24"/>
           <w:u w:val="single"/>
         </w:rPr>
-      </w:pPr>
-    </w:p>
-    <w:p>
-      <w:pPr>
-        <w:pStyle w:val="Paragraphedeliste"/>
+      </w:r>
+    </w:p>
+    <w:p>
+      <w:pPr>
+        <w:pStyle w:val="ListParagraph"/>
+        <w:numPr>
+          <w:ilvl w:val="0"/>
+          <w:numId w:val="1"/>
+        </w:numPr>
+        <w:rPr>
+          <w:rFonts w:ascii="Century Gothic" w:hAnsi="Century Gothic"/>
+          <w:sz w:val="24"/>
+          <w:szCs w:val="24"/>
+        </w:rPr>
+      </w:pPr>
+      <w:r>
         <w:rPr>
           <w:rFonts w:ascii="Century Gothic" w:hAnsi="Century Gothic"/>
           <w:sz w:val="24"/>
           <w:szCs w:val="24"/>
           <w:u w:val="single"/>
         </w:rPr>
-      </w:pPr>
-    </w:p>
-    <w:p>
-      <w:pPr>
-        <w:pStyle w:val="Paragraphedeliste"/>
+        <w:t xml:space="preserve">Drapeau rouge : </w:t>
+      </w:r>
+      <w:r>
+        <w:rPr>
+          <w:rFonts w:ascii="Century Gothic" w:hAnsi="Century Gothic"/>
+          <w:sz w:val="24"/>
+          <w:szCs w:val="24"/>
+        </w:rPr>
+        <w:t>arrêt de la course et redépart sur la ligne de départ, dans l’ordre du classement actuel.</w:t>
+      </w:r>
+    </w:p>
+    <w:p>
+      <w:pPr>
+        <w:pStyle w:val="ListParagraph"/>
+        <w:rPr>
+          <w:rFonts w:ascii="Century Gothic" w:hAnsi="Century Gothic"/>
+          <w:sz w:val="24"/>
+          <w:szCs w:val="24"/>
+        </w:rPr>
+      </w:pPr>
+      <w:r>
+        <w:rPr>
+          <w:rFonts w:ascii="Century Gothic" w:hAnsi="Century Gothic"/>
+          <w:sz w:val="24"/>
+          <w:szCs w:val="24"/>
+        </w:rPr>
+      </w:r>
+    </w:p>
+    <w:p>
+      <w:pPr>
+        <w:pStyle w:val="ListParagraph"/>
         <w:numPr>
           <w:ilvl w:val="0"/>
           <w:numId w:val="1"/>
@@ -1340,117 +1221,39 @@
           <w:szCs w:val="24"/>
           <w:u w:val="single"/>
         </w:rPr>
-        <w:t>Drapeau rouge</w:t>
-      </w:r>
-      <w:r>
+        <w:t>Voiture de sécurité </w:t>
+      </w:r>
+      <w:r>
+        <w:rPr>
+          <w:rFonts w:ascii="Century Gothic" w:hAnsi="Century Gothic"/>
+          <w:sz w:val="24"/>
+          <w:szCs w:val="24"/>
+        </w:rPr>
+        <w:t>: tout le monde suit. Attention : le nombre de tours à faire lors de la course continue à diminuer !</w:t>
+      </w:r>
+    </w:p>
+    <w:p>
+      <w:pPr>
+        <w:pStyle w:val="ListParagraph"/>
         <w:rPr>
           <w:rFonts w:ascii="Century Gothic" w:hAnsi="Century Gothic"/>
           <w:sz w:val="24"/>
           <w:szCs w:val="24"/>
           <w:u w:val="single"/>
         </w:rPr>
-        <w:t xml:space="preserve"> : </w:t>
-      </w:r>
-      <w:r>
-        <w:rPr>
-          <w:rFonts w:ascii="Century Gothic" w:hAnsi="Century Gothic"/>
-          <w:sz w:val="24"/>
-          <w:szCs w:val="24"/>
-        </w:rPr>
-        <w:t xml:space="preserve">arrêt de la course et </w:t>
-      </w:r>
-      <w:proofErr w:type="spellStart"/>
-      <w:r>
-        <w:rPr>
-          <w:rFonts w:ascii="Century Gothic" w:hAnsi="Century Gothic"/>
-          <w:sz w:val="24"/>
-          <w:szCs w:val="24"/>
-        </w:rPr>
-        <w:t>redépart</w:t>
-      </w:r>
-      <w:proofErr w:type="spellEnd"/>
-      <w:r>
-        <w:rPr>
-          <w:rFonts w:ascii="Century Gothic" w:hAnsi="Century Gothic"/>
-          <w:sz w:val="24"/>
-          <w:szCs w:val="24"/>
-        </w:rPr>
-        <w:t xml:space="preserve"> sur la ligne de départ, dans l’ordre du classement actuel.</w:t>
-      </w:r>
-    </w:p>
-    <w:p>
-      <w:pPr>
-        <w:pStyle w:val="Paragraphedeliste"/>
-        <w:rPr>
-          <w:rFonts w:ascii="Century Gothic" w:hAnsi="Century Gothic"/>
-          <w:sz w:val="24"/>
-          <w:szCs w:val="24"/>
-        </w:rPr>
-      </w:pPr>
-    </w:p>
-    <w:p>
-      <w:pPr>
-        <w:pStyle w:val="Paragraphedeliste"/>
-        <w:numPr>
-          <w:ilvl w:val="0"/>
-          <w:numId w:val="1"/>
-        </w:numPr>
+      </w:pPr>
+      <w:r>
         <w:rPr>
           <w:rFonts w:ascii="Century Gothic" w:hAnsi="Century Gothic"/>
           <w:sz w:val="24"/>
           <w:szCs w:val="24"/>
           <w:u w:val="single"/>
         </w:rPr>
-      </w:pPr>
-      <w:r>
-        <w:rPr>
-          <w:rFonts w:ascii="Century Gothic" w:hAnsi="Century Gothic"/>
-          <w:sz w:val="24"/>
-          <w:szCs w:val="24"/>
-          <w:u w:val="single"/>
-        </w:rPr>
-        <w:t>Voiture de sécurité</w:t>
-      </w:r>
-      <w:r>
-        <w:rPr>
-          <w:rFonts w:ascii="Century Gothic" w:hAnsi="Century Gothic"/>
-          <w:sz w:val="24"/>
-          <w:szCs w:val="24"/>
-          <w:u w:val="single"/>
-        </w:rPr>
-        <w:t> </w:t>
-      </w:r>
-      <w:r>
-        <w:rPr>
-          <w:rFonts w:ascii="Century Gothic" w:hAnsi="Century Gothic"/>
-          <w:sz w:val="24"/>
-          <w:szCs w:val="24"/>
-        </w:rPr>
-        <w:t xml:space="preserve">: </w:t>
-      </w:r>
-      <w:r>
-        <w:rPr>
-          <w:rFonts w:ascii="Century Gothic" w:hAnsi="Century Gothic"/>
-          <w:sz w:val="24"/>
-          <w:szCs w:val="24"/>
-        </w:rPr>
-        <w:t>tout le monde suit. Attention : le nombre de tours à faire lors de la course continue à diminuer !</w:t>
-      </w:r>
-    </w:p>
-    <w:p>
-      <w:pPr>
-        <w:pStyle w:val="Paragraphedeliste"/>
-        <w:rPr>
-          <w:rFonts w:ascii="Century Gothic" w:hAnsi="Century Gothic"/>
-          <w:sz w:val="24"/>
-          <w:szCs w:val="24"/>
-          <w:u w:val="single"/>
-        </w:rPr>
-      </w:pPr>
-    </w:p>
-    <w:p>
-      <w:pPr>
-        <w:pStyle w:val="Paragraphedeliste"/>
+      </w:r>
+    </w:p>
+    <w:p>
+      <w:pPr>
+        <w:pStyle w:val="ListParagraph"/>
         <w:rPr>
           <w:rFonts w:ascii="Century Gothic" w:hAnsi="Century Gothic"/>
           <w:sz w:val="24"/>
@@ -1468,7 +1271,10 @@
     </w:p>
     <w:p>
       <w:pPr>
-        <w:pStyle w:val="Paragraphedeliste"/>
+        <w:pStyle w:val="ListParagraph"/>
+        <w:spacing w:before="0" w:after="200"/>
+        <w:ind w:left="720" w:right="0" w:hanging="0"/>
+        <w:contextualSpacing/>
         <w:rPr>
           <w:rFonts w:ascii="Century Gothic" w:hAnsi="Century Gothic"/>
           <w:sz w:val="24"/>
@@ -1485,22 +1291,23 @@
       </w:r>
     </w:p>
     <w:sectPr>
+      <w:type w:val="nextPage"/>
       <w:pgSz w:w="11906" w:h="16838"/>
-      <w:pgMar w:top="1417" w:right="1417" w:bottom="1417" w:left="1417" w:header="708" w:footer="708" w:gutter="0"/>
-      <w:cols w:space="708"/>
-      <w:docGrid w:linePitch="360"/>
+      <w:pgMar w:left="1417" w:right="1417" w:header="0" w:top="1417" w:footer="0" w:bottom="1417" w:gutter="0"/>
+      <w:pgNumType w:fmt="decimal"/>
+      <w:formProt w:val="false"/>
+      <w:textDirection w:val="lrTb"/>
+      <w:docGrid w:type="default" w:linePitch="360" w:charSpace="4294965247"/>
     </w:sectPr>
   </w:body>
 </w:document>
 </file>
 
 <file path=word/numbering.xml><?xml version="1.0" encoding="utf-8"?>
-<w:numbering xmlns:wpc="http://schemas.microsoft.com/office/word/2010/wordprocessingCanvas" xmlns:mc="http://schemas.openxmlformats.org/markup-compatibility/2006" xmlns:o="urn:schemas-microsoft-com:office:office" xmlns:r="http://schemas.openxmlformats.org/officeDocument/2006/relationships" xmlns:m="http://schemas.openxmlformats.org/officeDocument/2006/math" xmlns:v="urn:schemas-microsoft-com:vml" xmlns:wp14="http://schemas.microsoft.com/office/word/2010/wordprocessingDrawing" xmlns:wp="http://schemas.openxmlformats.org/drawingml/2006/wordprocessingDrawing" xmlns:w10="urn:schemas-microsoft-com:office:word" xmlns:w="http://schemas.openxmlformats.org/wordprocessingml/2006/main" xmlns:w14="http://schemas.microsoft.com/office/word/2010/wordml" xmlns:w15="http://schemas.microsoft.com/office/word/2012/wordml" xmlns:wpg="http://schemas.microsoft.com/office/word/2010/wordprocessingGroup" xmlns:wpi="http://schemas.microsoft.com/office/word/2010/wordprocessingInk" xmlns:wne="http://schemas.microsoft.com/office/word/2006/wordml" xmlns:wps="http://schemas.microsoft.com/office/word/2010/wordprocessingShape" mc:Ignorable="w14 w15 wp14">
-  <w:abstractNum w:abstractNumId="0">
-    <w:nsid w:val="38B06B34"/>
-    <w:multiLevelType w:val="hybridMultilevel"/>
-    <w:tmpl w:val="D310AD78"/>
-    <w:lvl w:ilvl="0" w:tplc="57F6FB72">
+<w:numbering xmlns:w="http://schemas.openxmlformats.org/wordprocessingml/2006/main" xmlns:o="urn:schemas-microsoft-com:office:office" xmlns:r="http://schemas.openxmlformats.org/officeDocument/2006/relationships" xmlns:v="urn:schemas-microsoft-com:vml">
+  <w:abstractNum w:abstractNumId="1">
+    <w:lvl w:ilvl="0">
+      <w:start w:val="1"/>
       <w:numFmt w:val="bullet"/>
       <w:lvlText w:val="-"/>
       <w:lvlJc w:val="left"/>
@@ -1508,10 +1315,10 @@
         <w:ind w:left="720" w:hanging="360"/>
       </w:pPr>
       <w:rPr>
-        <w:rFonts w:ascii="Century Gothic" w:eastAsiaTheme="minorHAnsi" w:hAnsi="Century Gothic" w:cstheme="minorBidi" w:hint="default"/>
+        <w:rFonts w:ascii="Century Gothic" w:hAnsi="Century Gothic" w:cs="Century Gothic" w:hint="default"/>
       </w:rPr>
     </w:lvl>
-    <w:lvl w:ilvl="1" w:tplc="040C0003">
+    <w:lvl w:ilvl="1">
       <w:start w:val="1"/>
       <w:numFmt w:val="bullet"/>
       <w:lvlText w:val="o"/>
@@ -1523,7 +1330,7 @@
         <w:rFonts w:ascii="Courier New" w:hAnsi="Courier New" w:cs="Courier New" w:hint="default"/>
       </w:rPr>
     </w:lvl>
-    <w:lvl w:ilvl="2" w:tplc="040C0005" w:tentative="1">
+    <w:lvl w:ilvl="2">
       <w:start w:val="1"/>
       <w:numFmt w:val="bullet"/>
       <w:lvlText w:val=""/>
@@ -1532,10 +1339,10 @@
         <w:ind w:left="2160" w:hanging="360"/>
       </w:pPr>
       <w:rPr>
-        <w:rFonts w:ascii="Wingdings" w:hAnsi="Wingdings" w:hint="default"/>
+        <w:rFonts w:ascii="Wingdings" w:hAnsi="Wingdings" w:cs="Wingdings" w:hint="default"/>
       </w:rPr>
     </w:lvl>
-    <w:lvl w:ilvl="3" w:tplc="040C0001" w:tentative="1">
+    <w:lvl w:ilvl="3">
       <w:start w:val="1"/>
       <w:numFmt w:val="bullet"/>
       <w:lvlText w:val=""/>
@@ -1544,10 +1351,10 @@
         <w:ind w:left="2880" w:hanging="360"/>
       </w:pPr>
       <w:rPr>
-        <w:rFonts w:ascii="Symbol" w:hAnsi="Symbol" w:hint="default"/>
+        <w:rFonts w:ascii="Symbol" w:hAnsi="Symbol" w:cs="Symbol" w:hint="default"/>
       </w:rPr>
     </w:lvl>
-    <w:lvl w:ilvl="4" w:tplc="040C0003" w:tentative="1">
+    <w:lvl w:ilvl="4">
       <w:start w:val="1"/>
       <w:numFmt w:val="bullet"/>
       <w:lvlText w:val="o"/>
@@ -1559,7 +1366,7 @@
         <w:rFonts w:ascii="Courier New" w:hAnsi="Courier New" w:cs="Courier New" w:hint="default"/>
       </w:rPr>
     </w:lvl>
-    <w:lvl w:ilvl="5" w:tplc="040C0005" w:tentative="1">
+    <w:lvl w:ilvl="5">
       <w:start w:val="1"/>
       <w:numFmt w:val="bullet"/>
       <w:lvlText w:val=""/>
@@ -1568,10 +1375,10 @@
         <w:ind w:left="4320" w:hanging="360"/>
       </w:pPr>
       <w:rPr>
-        <w:rFonts w:ascii="Wingdings" w:hAnsi="Wingdings" w:hint="default"/>
+        <w:rFonts w:ascii="Wingdings" w:hAnsi="Wingdings" w:cs="Wingdings" w:hint="default"/>
       </w:rPr>
     </w:lvl>
-    <w:lvl w:ilvl="6" w:tplc="040C0001" w:tentative="1">
+    <w:lvl w:ilvl="6">
       <w:start w:val="1"/>
       <w:numFmt w:val="bullet"/>
       <w:lvlText w:val=""/>
@@ -1580,10 +1387,10 @@
         <w:ind w:left="5040" w:hanging="360"/>
       </w:pPr>
       <w:rPr>
-        <w:rFonts w:ascii="Symbol" w:hAnsi="Symbol" w:hint="default"/>
+        <w:rFonts w:ascii="Symbol" w:hAnsi="Symbol" w:cs="Symbol" w:hint="default"/>
       </w:rPr>
     </w:lvl>
-    <w:lvl w:ilvl="7" w:tplc="040C0003" w:tentative="1">
+    <w:lvl w:ilvl="7">
       <w:start w:val="1"/>
       <w:numFmt w:val="bullet"/>
       <w:lvlText w:val="o"/>
@@ -1595,7 +1402,7 @@
         <w:rFonts w:ascii="Courier New" w:hAnsi="Courier New" w:cs="Courier New" w:hint="default"/>
       </w:rPr>
     </w:lvl>
-    <w:lvl w:ilvl="8" w:tplc="040C0005" w:tentative="1">
+    <w:lvl w:ilvl="8">
       <w:start w:val="1"/>
       <w:numFmt w:val="bullet"/>
       <w:lvlText w:val=""/>
@@ -1604,22 +1411,144 @@
         <w:ind w:left="6480" w:hanging="360"/>
       </w:pPr>
       <w:rPr>
-        <w:rFonts w:ascii="Wingdings" w:hAnsi="Wingdings" w:hint="default"/>
+        <w:rFonts w:ascii="Wingdings" w:hAnsi="Wingdings" w:cs="Wingdings" w:hint="default"/>
       </w:rPr>
     </w:lvl>
   </w:abstractNum>
+  <w:abstractNum w:abstractNumId="2">
+    <w:lvl w:ilvl="0">
+      <w:start w:val="1"/>
+      <w:numFmt w:val="none"/>
+      <w:suff w:val="nothing"/>
+      <w:lvlText w:val=""/>
+      <w:lvlJc w:val="left"/>
+      <w:pPr>
+        <w:tabs>
+          <w:tab w:val="num" w:pos="432"/>
+        </w:tabs>
+        <w:ind w:left="432" w:hanging="432"/>
+      </w:pPr>
+    </w:lvl>
+    <w:lvl w:ilvl="1">
+      <w:start w:val="1"/>
+      <w:numFmt w:val="none"/>
+      <w:suff w:val="nothing"/>
+      <w:lvlText w:val=""/>
+      <w:lvlJc w:val="left"/>
+      <w:pPr>
+        <w:tabs>
+          <w:tab w:val="num" w:pos="576"/>
+        </w:tabs>
+        <w:ind w:left="576" w:hanging="576"/>
+      </w:pPr>
+    </w:lvl>
+    <w:lvl w:ilvl="2">
+      <w:start w:val="1"/>
+      <w:numFmt w:val="none"/>
+      <w:suff w:val="nothing"/>
+      <w:lvlText w:val=""/>
+      <w:lvlJc w:val="left"/>
+      <w:pPr>
+        <w:tabs>
+          <w:tab w:val="num" w:pos="720"/>
+        </w:tabs>
+        <w:ind w:left="720" w:hanging="720"/>
+      </w:pPr>
+    </w:lvl>
+    <w:lvl w:ilvl="3">
+      <w:start w:val="1"/>
+      <w:numFmt w:val="none"/>
+      <w:suff w:val="nothing"/>
+      <w:lvlText w:val=""/>
+      <w:lvlJc w:val="left"/>
+      <w:pPr>
+        <w:tabs>
+          <w:tab w:val="num" w:pos="864"/>
+        </w:tabs>
+        <w:ind w:left="864" w:hanging="864"/>
+      </w:pPr>
+    </w:lvl>
+    <w:lvl w:ilvl="4">
+      <w:start w:val="1"/>
+      <w:numFmt w:val="none"/>
+      <w:suff w:val="nothing"/>
+      <w:lvlText w:val=""/>
+      <w:lvlJc w:val="left"/>
+      <w:pPr>
+        <w:tabs>
+          <w:tab w:val="num" w:pos="1008"/>
+        </w:tabs>
+        <w:ind w:left="1008" w:hanging="1008"/>
+      </w:pPr>
+    </w:lvl>
+    <w:lvl w:ilvl="5">
+      <w:start w:val="1"/>
+      <w:numFmt w:val="none"/>
+      <w:suff w:val="nothing"/>
+      <w:lvlText w:val=""/>
+      <w:lvlJc w:val="left"/>
+      <w:pPr>
+        <w:tabs>
+          <w:tab w:val="num" w:pos="1152"/>
+        </w:tabs>
+        <w:ind w:left="1152" w:hanging="1152"/>
+      </w:pPr>
+    </w:lvl>
+    <w:lvl w:ilvl="6">
+      <w:start w:val="1"/>
+      <w:numFmt w:val="none"/>
+      <w:suff w:val="nothing"/>
+      <w:lvlText w:val=""/>
+      <w:lvlJc w:val="left"/>
+      <w:pPr>
+        <w:tabs>
+          <w:tab w:val="num" w:pos="1296"/>
+        </w:tabs>
+        <w:ind w:left="1296" w:hanging="1296"/>
+      </w:pPr>
+    </w:lvl>
+    <w:lvl w:ilvl="7">
+      <w:start w:val="1"/>
+      <w:numFmt w:val="none"/>
+      <w:suff w:val="nothing"/>
+      <w:lvlText w:val=""/>
+      <w:lvlJc w:val="left"/>
+      <w:pPr>
+        <w:tabs>
+          <w:tab w:val="num" w:pos="1440"/>
+        </w:tabs>
+        <w:ind w:left="1440" w:hanging="1440"/>
+      </w:pPr>
+    </w:lvl>
+    <w:lvl w:ilvl="8">
+      <w:start w:val="1"/>
+      <w:numFmt w:val="none"/>
+      <w:suff w:val="nothing"/>
+      <w:lvlText w:val=""/>
+      <w:lvlJc w:val="left"/>
+      <w:pPr>
+        <w:tabs>
+          <w:tab w:val="num" w:pos="1584"/>
+        </w:tabs>
+        <w:ind w:left="1584" w:hanging="1584"/>
+      </w:pPr>
+    </w:lvl>
+  </w:abstractNum>
   <w:num w:numId="1">
-    <w:abstractNumId w:val="0"/>
+    <w:abstractNumId w:val="1"/>
+  </w:num>
+  <w:num w:numId="2">
+    <w:abstractNumId w:val="2"/>
   </w:num>
 </w:numbering>
 </file>
 
 <file path=word/styles.xml><?xml version="1.0" encoding="utf-8"?>
-<w:styles xmlns:mc="http://schemas.openxmlformats.org/markup-compatibility/2006" xmlns:r="http://schemas.openxmlformats.org/officeDocument/2006/relationships" xmlns:w="http://schemas.openxmlformats.org/wordprocessingml/2006/main" xmlns:w14="http://schemas.microsoft.com/office/word/2010/wordml" xmlns:w15="http://schemas.microsoft.com/office/word/2012/wordml" mc:Ignorable="w14 w15">
+<w:styles xmlns:w="http://schemas.openxmlformats.org/wordprocessingml/2006/main">
   <w:docDefaults>
     <w:rPrDefault>
       <w:rPr>
-        <w:rFonts w:asciiTheme="minorHAnsi" w:eastAsiaTheme="minorHAnsi" w:hAnsiTheme="minorHAnsi" w:cstheme="minorBidi"/>
+        <w:rFonts w:ascii="Calibri" w:hAnsi="Calibri" w:eastAsia="Droid Sans Fallback" w:cs=""/>
         <w:sz w:val="22"/>
         <w:szCs w:val="22"/>
         <w:lang w:val="fr-FR" w:eastAsia="en-US" w:bidi="ar-SA"/>
@@ -1627,391 +1556,492 @@
     </w:rPrDefault>
     <w:pPrDefault>
       <w:pPr>
-        <w:spacing w:after="200" w:line="276" w:lineRule="auto"/>
+        <w:spacing w:lineRule="auto" w:line="276"/>
       </w:pPr>
     </w:pPrDefault>
   </w:docDefaults>
-  <w:latentStyles w:defLockedState="0" w:defUIPriority="99" w:defSemiHidden="0" w:defUnhideWhenUsed="0" w:defQFormat="0" w:count="371">
-    <w:lsdException w:name="Normal" w:uiPriority="0" w:qFormat="1"/>
-    <w:lsdException w:name="heading 1" w:uiPriority="9" w:qFormat="1"/>
-    <w:lsdException w:name="heading 2" w:semiHidden="1" w:uiPriority="9" w:unhideWhenUsed="1" w:qFormat="1"/>
-    <w:lsdException w:name="heading 3" w:semiHidden="1" w:uiPriority="9" w:unhideWhenUsed="1" w:qFormat="1"/>
-    <w:lsdException w:name="heading 4" w:semiHidden="1" w:uiPriority="9" w:unhideWhenUsed="1" w:qFormat="1"/>
-    <w:lsdException w:name="heading 5" w:semiHidden="1" w:uiPriority="9" w:unhideWhenUsed="1" w:qFormat="1"/>
-    <w:lsdException w:name="heading 6" w:semiHidden="1" w:uiPriority="9" w:unhideWhenUsed="1" w:qFormat="1"/>
-    <w:lsdException w:name="heading 7" w:semiHidden="1" w:uiPriority="9" w:unhideWhenUsed="1" w:qFormat="1"/>
-    <w:lsdException w:name="heading 8" w:semiHidden="1" w:uiPriority="9" w:unhideWhenUsed="1" w:qFormat="1"/>
-    <w:lsdException w:name="heading 9" w:semiHidden="1" w:uiPriority="9" w:unhideWhenUsed="1" w:qFormat="1"/>
-    <w:lsdException w:name="index 1" w:semiHidden="1" w:unhideWhenUsed="1"/>
-    <w:lsdException w:name="index 2" w:semiHidden="1" w:unhideWhenUsed="1"/>
-    <w:lsdException w:name="index 3" w:semiHidden="1" w:unhideWhenUsed="1"/>
-    <w:lsdException w:name="index 4" w:semiHidden="1" w:unhideWhenUsed="1"/>
-    <w:lsdException w:name="index 5" w:semiHidden="1" w:unhideWhenUsed="1"/>
-    <w:lsdException w:name="index 6" w:semiHidden="1" w:unhideWhenUsed="1"/>
-    <w:lsdException w:name="index 7" w:semiHidden="1" w:unhideWhenUsed="1"/>
-    <w:lsdException w:name="index 8" w:semiHidden="1" w:unhideWhenUsed="1"/>
-    <w:lsdException w:name="index 9" w:semiHidden="1" w:unhideWhenUsed="1"/>
-    <w:lsdException w:name="toc 1" w:semiHidden="1" w:uiPriority="39" w:unhideWhenUsed="1"/>
-    <w:lsdException w:name="toc 2" w:semiHidden="1" w:uiPriority="39" w:unhideWhenUsed="1"/>
-    <w:lsdException w:name="toc 3" w:semiHidden="1" w:uiPriority="39" w:unhideWhenUsed="1"/>
-    <w:lsdException w:name="toc 4" w:semiHidden="1" w:uiPriority="39" w:unhideWhenUsed="1"/>
-    <w:lsdException w:name="toc 5" w:semiHidden="1" w:uiPriority="39" w:unhideWhenUsed="1"/>
-    <w:lsdException w:name="toc 6" w:semiHidden="1" w:uiPriority="39" w:unhideWhenUsed="1"/>
-    <w:lsdException w:name="toc 7" w:semiHidden="1" w:uiPriority="39" w:unhideWhenUsed="1"/>
-    <w:lsdException w:name="toc 8" w:semiHidden="1" w:uiPriority="39" w:unhideWhenUsed="1"/>
-    <w:lsdException w:name="toc 9" w:semiHidden="1" w:uiPriority="39" w:unhideWhenUsed="1"/>
-    <w:lsdException w:name="Normal Indent" w:semiHidden="1" w:unhideWhenUsed="1"/>
-    <w:lsdException w:name="footnote text" w:semiHidden="1" w:unhideWhenUsed="1"/>
-    <w:lsdException w:name="annotation text" w:semiHidden="1" w:unhideWhenUsed="1"/>
-    <w:lsdException w:name="header" w:semiHidden="1" w:unhideWhenUsed="1"/>
-    <w:lsdException w:name="footer" w:semiHidden="1" w:unhideWhenUsed="1"/>
-    <w:lsdException w:name="index heading" w:semiHidden="1" w:unhideWhenUsed="1"/>
-    <w:lsdException w:name="caption" w:semiHidden="1" w:uiPriority="35" w:unhideWhenUsed="1" w:qFormat="1"/>
-    <w:lsdException w:name="table of figures" w:semiHidden="1" w:unhideWhenUsed="1"/>
-    <w:lsdException w:name="envelope address" w:semiHidden="1" w:unhideWhenUsed="1"/>
-    <w:lsdException w:name="envelope return" w:semiHidden="1" w:unhideWhenUsed="1"/>
-    <w:lsdException w:name="footnote reference" w:semiHidden="1" w:unhideWhenUsed="1"/>
-    <w:lsdException w:name="annotation reference" w:semiHidden="1" w:unhideWhenUsed="1"/>
-    <w:lsdException w:name="line number" w:semiHidden="1" w:unhideWhenUsed="1"/>
-    <w:lsdException w:name="page number" w:semiHidden="1" w:unhideWhenUsed="1"/>
-    <w:lsdException w:name="endnote reference" w:semiHidden="1" w:unhideWhenUsed="1"/>
-    <w:lsdException w:name="endnote text" w:semiHidden="1" w:unhideWhenUsed="1"/>
-    <w:lsdException w:name="table of authorities" w:semiHidden="1" w:unhideWhenUsed="1"/>
-    <w:lsdException w:name="macro" w:semiHidden="1" w:unhideWhenUsed="1"/>
-    <w:lsdException w:name="toa heading" w:semiHidden="1" w:unhideWhenUsed="1"/>
-    <w:lsdException w:name="List" w:semiHidden="1" w:unhideWhenUsed="1"/>
-    <w:lsdException w:name="List Bullet" w:semiHidden="1" w:unhideWhenUsed="1"/>
-    <w:lsdException w:name="List Number" w:semiHidden="1" w:unhideWhenUsed="1"/>
-    <w:lsdException w:name="List 2" w:semiHidden="1" w:unhideWhenUsed="1"/>
-    <w:lsdException w:name="List 3" w:semiHidden="1" w:unhideWhenUsed="1"/>
-    <w:lsdException w:name="List 4" w:semiHidden="1" w:unhideWhenUsed="1"/>
-    <w:lsdException w:name="List 5" w:semiHidden="1" w:unhideWhenUsed="1"/>
-    <w:lsdException w:name="List Bullet 2" w:semiHidden="1" w:unhideWhenUsed="1"/>
-    <w:lsdException w:name="List Bullet 3" w:semiHidden="1" w:unhideWhenUsed="1"/>
-    <w:lsdException w:name="List Bullet 4" w:semiHidden="1" w:unhideWhenUsed="1"/>
-    <w:lsdException w:name="List Bullet 5" w:semiHidden="1" w:unhideWhenUsed="1"/>
-    <w:lsdException w:name="List Number 2" w:semiHidden="1" w:unhideWhenUsed="1"/>
-    <w:lsdException w:name="List Number 3" w:semiHidden="1" w:unhideWhenUsed="1"/>
-    <w:lsdException w:name="List Number 4" w:semiHidden="1" w:unhideWhenUsed="1"/>
-    <w:lsdException w:name="List Number 5" w:semiHidden="1" w:unhideWhenUsed="1"/>
-    <w:lsdException w:name="Title" w:uiPriority="10" w:qFormat="1"/>
-    <w:lsdException w:name="Closing" w:semiHidden="1" w:unhideWhenUsed="1"/>
-    <w:lsdException w:name="Signature" w:semiHidden="1" w:unhideWhenUsed="1"/>
-    <w:lsdException w:name="Default Paragraph Font" w:semiHidden="1" w:uiPriority="1" w:unhideWhenUsed="1"/>
-    <w:lsdException w:name="Body Text" w:semiHidden="1" w:unhideWhenUsed="1"/>
-    <w:lsdException w:name="Body Text Indent" w:semiHidden="1" w:unhideWhenUsed="1"/>
-    <w:lsdException w:name="List Continue" w:semiHidden="1" w:unhideWhenUsed="1"/>
-    <w:lsdException w:name="List Continue 2" w:semiHidden="1" w:unhideWhenUsed="1"/>
-    <w:lsdException w:name="List Continue 3" w:semiHidden="1" w:unhideWhenUsed="1"/>
-    <w:lsdException w:name="List Continue 4" w:semiHidden="1" w:unhideWhenUsed="1"/>
-    <w:lsdException w:name="List Continue 5" w:semiHidden="1" w:unhideWhenUsed="1"/>
-    <w:lsdException w:name="Message Header" w:semiHidden="1" w:unhideWhenUsed="1"/>
-    <w:lsdException w:name="Subtitle" w:uiPriority="11" w:qFormat="1"/>
-    <w:lsdException w:name="Salutation" w:semiHidden="1" w:unhideWhenUsed="1"/>
-    <w:lsdException w:name="Date" w:semiHidden="1" w:unhideWhenUsed="1"/>
-    <w:lsdException w:name="Body Text First Indent" w:semiHidden="1" w:unhideWhenUsed="1"/>
-    <w:lsdException w:name="Body Text First Indent 2" w:semiHidden="1" w:unhideWhenUsed="1"/>
-    <w:lsdException w:name="Note Heading" w:semiHidden="1" w:unhideWhenUsed="1"/>
-    <w:lsdException w:name="Body Text 2" w:semiHidden="1" w:unhideWhenUsed="1"/>
-    <w:lsdException w:name="Body Text 3" w:semiHidden="1" w:unhideWhenUsed="1"/>
-    <w:lsdException w:name="Body Text Indent 2" w:semiHidden="1" w:unhideWhenUsed="1"/>
-    <w:lsdException w:name="Body Text Indent 3" w:semiHidden="1" w:unhideWhenUsed="1"/>
-    <w:lsdException w:name="Block Text" w:semiHidden="1" w:unhideWhenUsed="1"/>
-    <w:lsdException w:name="Hyperlink" w:semiHidden="1" w:unhideWhenUsed="1"/>
-    <w:lsdException w:name="FollowedHyperlink" w:semiHidden="1" w:unhideWhenUsed="1"/>
-    <w:lsdException w:name="Strong" w:uiPriority="22" w:qFormat="1"/>
-    <w:lsdException w:name="Emphasis" w:uiPriority="20" w:qFormat="1"/>
-    <w:lsdException w:name="Document Map" w:semiHidden="1" w:unhideWhenUsed="1"/>
-    <w:lsdException w:name="Plain Text" w:semiHidden="1" w:unhideWhenUsed="1"/>
-    <w:lsdException w:name="E-mail Signature" w:semiHidden="1" w:unhideWhenUsed="1"/>
-    <w:lsdException w:name="HTML Top of Form" w:semiHidden="1" w:unhideWhenUsed="1"/>
-    <w:lsdException w:name="HTML Bottom of Form" w:semiHidden="1" w:unhideWhenUsed="1"/>
-    <w:lsdException w:name="Normal (Web)" w:semiHidden="1" w:unhideWhenUsed="1"/>
-    <w:lsdException w:name="HTML Acronym" w:semiHidden="1" w:unhideWhenUsed="1"/>
-    <w:lsdException w:name="HTML Address" w:semiHidden="1" w:unhideWhenUsed="1"/>
-    <w:lsdException w:name="HTML Cite" w:semiHidden="1" w:unhideWhenUsed="1"/>
-    <w:lsdException w:name="HTML Code" w:semiHidden="1" w:unhideWhenUsed="1"/>
-    <w:lsdException w:name="HTML Definition" w:semiHidden="1" w:unhideWhenUsed="1"/>
-    <w:lsdException w:name="HTML Keyboard" w:semiHidden="1" w:unhideWhenUsed="1"/>
-    <w:lsdException w:name="HTML Preformatted" w:semiHidden="1" w:unhideWhenUsed="1"/>
-    <w:lsdException w:name="HTML Sample" w:semiHidden="1" w:unhideWhenUsed="1"/>
-    <w:lsdException w:name="HTML Typewriter" w:semiHidden="1" w:unhideWhenUsed="1"/>
-    <w:lsdException w:name="HTML Variable" w:semiHidden="1" w:unhideWhenUsed="1"/>
-    <w:lsdException w:name="Normal Table" w:semiHidden="1" w:unhideWhenUsed="1"/>
-    <w:lsdException w:name="annotation subject" w:semiHidden="1" w:unhideWhenUsed="1"/>
-    <w:lsdException w:name="No List" w:semiHidden="1" w:unhideWhenUsed="1"/>
-    <w:lsdException w:name="Outline List 1" w:semiHidden="1" w:unhideWhenUsed="1"/>
-    <w:lsdException w:name="Outline List 2" w:semiHidden="1" w:unhideWhenUsed="1"/>
-    <w:lsdException w:name="Outline List 3" w:semiHidden="1" w:unhideWhenUsed="1"/>
-    <w:lsdException w:name="Table Simple 1" w:semiHidden="1" w:unhideWhenUsed="1"/>
-    <w:lsdException w:name="Table Simple 2" w:semiHidden="1" w:unhideWhenUsed="1"/>
-    <w:lsdException w:name="Table Simple 3" w:semiHidden="1" w:unhideWhenUsed="1"/>
-    <w:lsdException w:name="Table Classic 1" w:semiHidden="1" w:unhideWhenUsed="1"/>
-    <w:lsdException w:name="Table Classic 2" w:semiHidden="1" w:unhideWhenUsed="1"/>
-    <w:lsdException w:name="Table Classic 3" w:semiHidden="1" w:unhideWhenUsed="1"/>
-    <w:lsdException w:name="Table Classic 4" w:semiHidden="1" w:unhideWhenUsed="1"/>
-    <w:lsdException w:name="Table Colorful 1" w:semiHidden="1" w:unhideWhenUsed="1"/>
-    <w:lsdException w:name="Table Colorful 2" w:semiHidden="1" w:unhideWhenUsed="1"/>
-    <w:lsdException w:name="Table Colorful 3" w:semiHidden="1" w:unhideWhenUsed="1"/>
-    <w:lsdException w:name="Table Columns 1" w:semiHidden="1" w:unhideWhenUsed="1"/>
-    <w:lsdException w:name="Table Columns 2" w:semiHidden="1" w:unhideWhenUsed="1"/>
-    <w:lsdException w:name="Table Columns 3" w:semiHidden="1" w:unhideWhenUsed="1"/>
-    <w:lsdException w:name="Table Columns 4" w:semiHidden="1" w:unhideWhenUsed="1"/>
-    <w:lsdException w:name="Table Columns 5" w:semiHidden="1" w:unhideWhenUsed="1"/>
-    <w:lsdException w:name="Table Grid 1" w:semiHidden="1" w:unhideWhenUsed="1"/>
-    <w:lsdException w:name="Table Grid 2" w:semiHidden="1" w:unhideWhenUsed="1"/>
-    <w:lsdException w:name="Table Grid 3" w:semiHidden="1" w:unhideWhenUsed="1"/>
-    <w:lsdException w:name="Table Grid 4" w:semiHidden="1" w:unhideWhenUsed="1"/>
-    <w:lsdException w:name="Table Grid 5" w:semiHidden="1" w:unhideWhenUsed="1"/>
-    <w:lsdException w:name="Table Grid 6" w:semiHidden="1" w:unhideWhenUsed="1"/>
-    <w:lsdException w:name="Table Grid 7" w:semiHidden="1" w:unhideWhenUsed="1"/>
-    <w:lsdException w:name="Table Grid 8" w:semiHidden="1" w:unhideWhenUsed="1"/>
-    <w:lsdException w:name="Table List 1" w:semiHidden="1" w:unhideWhenUsed="1"/>
-    <w:lsdException w:name="Table List 2" w:semiHidden="1" w:unhideWhenUsed="1"/>
-    <w:lsdException w:name="Table List 3" w:semiHidden="1" w:unhideWhenUsed="1"/>
-    <w:lsdException w:name="Table List 4" w:semiHidden="1" w:unhideWhenUsed="1"/>
-    <w:lsdException w:name="Table List 5" w:semiHidden="1" w:unhideWhenUsed="1"/>
-    <w:lsdException w:name="Table List 6" w:semiHidden="1" w:unhideWhenUsed="1"/>
-    <w:lsdException w:name="Table List 7" w:semiHidden="1" w:unhideWhenUsed="1"/>
-    <w:lsdException w:name="Table List 8" w:semiHidden="1" w:unhideWhenUsed="1"/>
-    <w:lsdException w:name="Table 3D effects 1" w:semiHidden="1" w:unhideWhenUsed="1"/>
-    <w:lsdException w:name="Table 3D effects 2" w:semiHidden="1" w:unhideWhenUsed="1"/>
-    <w:lsdException w:name="Table 3D effects 3" w:semiHidden="1" w:unhideWhenUsed="1"/>
-    <w:lsdException w:name="Table Contemporary" w:semiHidden="1" w:unhideWhenUsed="1"/>
-    <w:lsdException w:name="Table Elegant" w:semiHidden="1" w:unhideWhenUsed="1"/>
-    <w:lsdException w:name="Table Professional" w:semiHidden="1" w:unhideWhenUsed="1"/>
-    <w:lsdException w:name="Table Subtle 1" w:semiHidden="1" w:unhideWhenUsed="1"/>
-    <w:lsdException w:name="Table Subtle 2" w:semiHidden="1" w:unhideWhenUsed="1"/>
-    <w:lsdException w:name="Table Web 1" w:semiHidden="1" w:unhideWhenUsed="1"/>
-    <w:lsdException w:name="Table Web 2" w:semiHidden="1" w:unhideWhenUsed="1"/>
-    <w:lsdException w:name="Table Web 3" w:semiHidden="1" w:unhideWhenUsed="1"/>
-    <w:lsdException w:name="Balloon Text" w:semiHidden="1" w:unhideWhenUsed="1"/>
-    <w:lsdException w:name="Table Grid" w:uiPriority="59"/>
-    <w:lsdException w:name="Table Theme" w:semiHidden="1" w:unhideWhenUsed="1"/>
-    <w:lsdException w:name="Placeholder Text" w:semiHidden="1"/>
-    <w:lsdException w:name="No Spacing" w:uiPriority="1" w:qFormat="1"/>
-    <w:lsdException w:name="Light Shading" w:uiPriority="60"/>
-    <w:lsdException w:name="Light List" w:uiPriority="61"/>
-    <w:lsdException w:name="Light Grid" w:uiPriority="62"/>
-    <w:lsdException w:name="Medium Shading 1" w:uiPriority="63"/>
-    <w:lsdException w:name="Medium Shading 2" w:uiPriority="64"/>
-    <w:lsdException w:name="Medium List 1" w:uiPriority="65"/>
-    <w:lsdException w:name="Medium List 2" w:uiPriority="66"/>
-    <w:lsdException w:name="Medium Grid 1" w:uiPriority="67"/>
-    <w:lsdException w:name="Medium Grid 2" w:uiPriority="68"/>
-    <w:lsdException w:name="Medium Grid 3" w:uiPriority="69"/>
-    <w:lsdException w:name="Dark List" w:uiPriority="70"/>
-    <w:lsdException w:name="Colorful Shading" w:uiPriority="71"/>
-    <w:lsdException w:name="Colorful List" w:uiPriority="72"/>
-    <w:lsdException w:name="Colorful Grid" w:uiPriority="73"/>
-    <w:lsdException w:name="Light Shading Accent 1" w:uiPriority="60"/>
-    <w:lsdException w:name="Light List Accent 1" w:uiPriority="61"/>
-    <w:lsdException w:name="Light Grid Accent 1" w:uiPriority="62"/>
-    <w:lsdException w:name="Medium Shading 1 Accent 1" w:uiPriority="63"/>
-    <w:lsdException w:name="Medium Shading 2 Accent 1" w:uiPriority="64"/>
-    <w:lsdException w:name="Medium List 1 Accent 1" w:uiPriority="65"/>
-    <w:lsdException w:name="Revision" w:semiHidden="1"/>
-    <w:lsdException w:name="List Paragraph" w:uiPriority="34" w:qFormat="1"/>
-    <w:lsdException w:name="Quote" w:uiPriority="29" w:qFormat="1"/>
-    <w:lsdException w:name="Intense Quote" w:uiPriority="30" w:qFormat="1"/>
-    <w:lsdException w:name="Medium List 2 Accent 1" w:uiPriority="66"/>
-    <w:lsdException w:name="Medium Grid 1 Accent 1" w:uiPriority="67"/>
-    <w:lsdException w:name="Medium Grid 2 Accent 1" w:uiPriority="68"/>
-    <w:lsdException w:name="Medium Grid 3 Accent 1" w:uiPriority="69"/>
-    <w:lsdException w:name="Dark List Accent 1" w:uiPriority="70"/>
-    <w:lsdException w:name="Colorful Shading Accent 1" w:uiPriority="71"/>
-    <w:lsdException w:name="Colorful List Accent 1" w:uiPriority="72"/>
-    <w:lsdException w:name="Colorful Grid Accent 1" w:uiPriority="73"/>
-    <w:lsdException w:name="Light Shading Accent 2" w:uiPriority="60"/>
-    <w:lsdException w:name="Light List Accent 2" w:uiPriority="61"/>
-    <w:lsdException w:name="Light Grid Accent 2" w:uiPriority="62"/>
-    <w:lsdException w:name="Medium Shading 1 Accent 2" w:uiPriority="63"/>
-    <w:lsdException w:name="Medium Shading 2 Accent 2" w:uiPriority="64"/>
-    <w:lsdException w:name="Medium List 1 Accent 2" w:uiPriority="65"/>
-    <w:lsdException w:name="Medium List 2 Accent 2" w:uiPriority="66"/>
-    <w:lsdException w:name="Medium Grid 1 Accent 2" w:uiPriority="67"/>
-    <w:lsdException w:name="Medium Grid 2 Accent 2" w:uiPriority="68"/>
-    <w:lsdException w:name="Medium Grid 3 Accent 2" w:uiPriority="69"/>
-    <w:lsdException w:name="Dark List Accent 2" w:uiPriority="70"/>
-    <w:lsdException w:name="Colorful Shading Accent 2" w:uiPriority="71"/>
-    <w:lsdException w:name="Colorful List Accent 2" w:uiPriority="72"/>
-    <w:lsdException w:name="Colorful Grid Accent 2" w:uiPriority="73"/>
-    <w:lsdException w:name="Light Shading Accent 3" w:uiPriority="60"/>
-    <w:lsdException w:name="Light List Accent 3" w:uiPriority="61"/>
-    <w:lsdException w:name="Light Grid Accent 3" w:uiPriority="62"/>
-    <w:lsdException w:name="Medium Shading 1 Accent 3" w:uiPriority="63"/>
-    <w:lsdException w:name="Medium Shading 2 Accent 3" w:uiPriority="64"/>
-    <w:lsdException w:name="Medium List 1 Accent 3" w:uiPriority="65"/>
-    <w:lsdException w:name="Medium List 2 Accent 3" w:uiPriority="66"/>
-    <w:lsdException w:name="Medium Grid 1 Accent 3" w:uiPriority="67"/>
-    <w:lsdException w:name="Medium Grid 2 Accent 3" w:uiPriority="68"/>
-    <w:lsdException w:name="Medium Grid 3 Accent 3" w:uiPriority="69"/>
-    <w:lsdException w:name="Dark List Accent 3" w:uiPriority="70"/>
-    <w:lsdException w:name="Colorful Shading Accent 3" w:uiPriority="71"/>
-    <w:lsdException w:name="Colorful List Accent 3" w:uiPriority="72"/>
-    <w:lsdException w:name="Colorful Grid Accent 3" w:uiPriority="73"/>
-    <w:lsdException w:name="Light Shading Accent 4" w:uiPriority="60"/>
-    <w:lsdException w:name="Light List Accent 4" w:uiPriority="61"/>
-    <w:lsdException w:name="Light Grid Accent 4" w:uiPriority="62"/>
-    <w:lsdException w:name="Medium Shading 1 Accent 4" w:uiPriority="63"/>
-    <w:lsdException w:name="Medium Shading 2 Accent 4" w:uiPriority="64"/>
-    <w:lsdException w:name="Medium List 1 Accent 4" w:uiPriority="65"/>
-    <w:lsdException w:name="Medium List 2 Accent 4" w:uiPriority="66"/>
-    <w:lsdException w:name="Medium Grid 1 Accent 4" w:uiPriority="67"/>
-    <w:lsdException w:name="Medium Grid 2 Accent 4" w:uiPriority="68"/>
-    <w:lsdException w:name="Medium Grid 3 Accent 4" w:uiPriority="69"/>
-    <w:lsdException w:name="Dark List Accent 4" w:uiPriority="70"/>
-    <w:lsdException w:name="Colorful Shading Accent 4" w:uiPriority="71"/>
-    <w:lsdException w:name="Colorful List Accent 4" w:uiPriority="72"/>
-    <w:lsdException w:name="Colorful Grid Accent 4" w:uiPriority="73"/>
-    <w:lsdException w:name="Light Shading Accent 5" w:uiPriority="60"/>
-    <w:lsdException w:name="Light List Accent 5" w:uiPriority="61"/>
-    <w:lsdException w:name="Light Grid Accent 5" w:uiPriority="62"/>
-    <w:lsdException w:name="Medium Shading 1 Accent 5" w:uiPriority="63"/>
-    <w:lsdException w:name="Medium Shading 2 Accent 5" w:uiPriority="64"/>
-    <w:lsdException w:name="Medium List 1 Accent 5" w:uiPriority="65"/>
-    <w:lsdException w:name="Medium List 2 Accent 5" w:uiPriority="66"/>
-    <w:lsdException w:name="Medium Grid 1 Accent 5" w:uiPriority="67"/>
-    <w:lsdException w:name="Medium Grid 2 Accent 5" w:uiPriority="68"/>
-    <w:lsdException w:name="Medium Grid 3 Accent 5" w:uiPriority="69"/>
-    <w:lsdException w:name="Dark List Accent 5" w:uiPriority="70"/>
-    <w:lsdException w:name="Colorful Shading Accent 5" w:uiPriority="71"/>
-    <w:lsdException w:name="Colorful List Accent 5" w:uiPriority="72"/>
-    <w:lsdException w:name="Colorful Grid Accent 5" w:uiPriority="73"/>
-    <w:lsdException w:name="Light Shading Accent 6" w:uiPriority="60"/>
-    <w:lsdException w:name="Light List Accent 6" w:uiPriority="61"/>
-    <w:lsdException w:name="Light Grid Accent 6" w:uiPriority="62"/>
-    <w:lsdException w:name="Medium Shading 1 Accent 6" w:uiPriority="63"/>
-    <w:lsdException w:name="Medium Shading 2 Accent 6" w:uiPriority="64"/>
-    <w:lsdException w:name="Medium List 1 Accent 6" w:uiPriority="65"/>
-    <w:lsdException w:name="Medium List 2 Accent 6" w:uiPriority="66"/>
-    <w:lsdException w:name="Medium Grid 1 Accent 6" w:uiPriority="67"/>
-    <w:lsdException w:name="Medium Grid 2 Accent 6" w:uiPriority="68"/>
-    <w:lsdException w:name="Medium Grid 3 Accent 6" w:uiPriority="69"/>
-    <w:lsdException w:name="Dark List Accent 6" w:uiPriority="70"/>
-    <w:lsdException w:name="Colorful Shading Accent 6" w:uiPriority="71"/>
-    <w:lsdException w:name="Colorful List Accent 6" w:uiPriority="72"/>
-    <w:lsdException w:name="Colorful Grid Accent 6" w:uiPriority="73"/>
-    <w:lsdException w:name="Subtle Emphasis" w:uiPriority="19" w:qFormat="1"/>
-    <w:lsdException w:name="Intense Emphasis" w:uiPriority="21" w:qFormat="1"/>
-    <w:lsdException w:name="Subtle Reference" w:uiPriority="31" w:qFormat="1"/>
-    <w:lsdException w:name="Intense Reference" w:uiPriority="32" w:qFormat="1"/>
-    <w:lsdException w:name="Book Title" w:uiPriority="33" w:qFormat="1"/>
-    <w:lsdException w:name="Bibliography" w:semiHidden="1" w:uiPriority="37" w:unhideWhenUsed="1"/>
-    <w:lsdException w:name="TOC Heading" w:semiHidden="1" w:uiPriority="39" w:unhideWhenUsed="1" w:qFormat="1"/>
-    <w:lsdException w:name="Plain Table 1" w:uiPriority="41"/>
-    <w:lsdException w:name="Plain Table 2" w:uiPriority="42"/>
-    <w:lsdException w:name="Plain Table 3" w:uiPriority="43"/>
-    <w:lsdException w:name="Plain Table 4" w:uiPriority="44"/>
-    <w:lsdException w:name="Plain Table 5" w:uiPriority="45"/>
-    <w:lsdException w:name="Grid Table Light" w:uiPriority="40"/>
-    <w:lsdException w:name="Grid Table 1 Light" w:uiPriority="46"/>
-    <w:lsdException w:name="Grid Table 2" w:uiPriority="47"/>
-    <w:lsdException w:name="Grid Table 3" w:uiPriority="48"/>
-    <w:lsdException w:name="Grid Table 4" w:uiPriority="49"/>
-    <w:lsdException w:name="Grid Table 5 Dark" w:uiPriority="50"/>
-    <w:lsdException w:name="Grid Table 6 Colorful" w:uiPriority="51"/>
-    <w:lsdException w:name="Grid Table 7 Colorful" w:uiPriority="52"/>
-    <w:lsdException w:name="Grid Table 1 Light Accent 1" w:uiPriority="46"/>
-    <w:lsdException w:name="Grid Table 2 Accent 1" w:uiPriority="47"/>
-    <w:lsdException w:name="Grid Table 3 Accent 1" w:uiPriority="48"/>
-    <w:lsdException w:name="Grid Table 4 Accent 1" w:uiPriority="49"/>
-    <w:lsdException w:name="Grid Table 5 Dark Accent 1" w:uiPriority="50"/>
-    <w:lsdException w:name="Grid Table 6 Colorful Accent 1" w:uiPriority="51"/>
-    <w:lsdException w:name="Grid Table 7 Colorful Accent 1" w:uiPriority="52"/>
-    <w:lsdException w:name="Grid Table 1 Light Accent 2" w:uiPriority="46"/>
-    <w:lsdException w:name="Grid Table 2 Accent 2" w:uiPriority="47"/>
-    <w:lsdException w:name="Grid Table 3 Accent 2" w:uiPriority="48"/>
-    <w:lsdException w:name="Grid Table 4 Accent 2" w:uiPriority="49"/>
-    <w:lsdException w:name="Grid Table 5 Dark Accent 2" w:uiPriority="50"/>
-    <w:lsdException w:name="Grid Table 6 Colorful Accent 2" w:uiPriority="51"/>
-    <w:lsdException w:name="Grid Table 7 Colorful Accent 2" w:uiPriority="52"/>
-    <w:lsdException w:name="Grid Table 1 Light Accent 3" w:uiPriority="46"/>
-    <w:lsdException w:name="Grid Table 2 Accent 3" w:uiPriority="47"/>
-    <w:lsdException w:name="Grid Table 3 Accent 3" w:uiPriority="48"/>
-    <w:lsdException w:name="Grid Table 4 Accent 3" w:uiPriority="49"/>
-    <w:lsdException w:name="Grid Table 5 Dark Accent 3" w:uiPriority="50"/>
-    <w:lsdException w:name="Grid Table 6 Colorful Accent 3" w:uiPriority="51"/>
-    <w:lsdException w:name="Grid Table 7 Colorful Accent 3" w:uiPriority="52"/>
-    <w:lsdException w:name="Grid Table 1 Light Accent 4" w:uiPriority="46"/>
-    <w:lsdException w:name="Grid Table 2 Accent 4" w:uiPriority="47"/>
-    <w:lsdException w:name="Grid Table 3 Accent 4" w:uiPriority="48"/>
-    <w:lsdException w:name="Grid Table 4 Accent 4" w:uiPriority="49"/>
-    <w:lsdException w:name="Grid Table 5 Dark Accent 4" w:uiPriority="50"/>
-    <w:lsdException w:name="Grid Table 6 Colorful Accent 4" w:uiPriority="51"/>
-    <w:lsdException w:name="Grid Table 7 Colorful Accent 4" w:uiPriority="52"/>
-    <w:lsdException w:name="Grid Table 1 Light Accent 5" w:uiPriority="46"/>
-    <w:lsdException w:name="Grid Table 2 Accent 5" w:uiPriority="47"/>
-    <w:lsdException w:name="Grid Table 3 Accent 5" w:uiPriority="48"/>
-    <w:lsdException w:name="Grid Table 4 Accent 5" w:uiPriority="49"/>
-    <w:lsdException w:name="Grid Table 5 Dark Accent 5" w:uiPriority="50"/>
-    <w:lsdException w:name="Grid Table 6 Colorful Accent 5" w:uiPriority="51"/>
-    <w:lsdException w:name="Grid Table 7 Colorful Accent 5" w:uiPriority="52"/>
-    <w:lsdException w:name="Grid Table 1 Light Accent 6" w:uiPriority="46"/>
-    <w:lsdException w:name="Grid Table 2 Accent 6" w:uiPriority="47"/>
-    <w:lsdException w:name="Grid Table 3 Accent 6" w:uiPriority="48"/>
-    <w:lsdException w:name="Grid Table 4 Accent 6" w:uiPriority="49"/>
-    <w:lsdException w:name="Grid Table 5 Dark Accent 6" w:uiPriority="50"/>
-    <w:lsdException w:name="Grid Table 6 Colorful Accent 6" w:uiPriority="51"/>
-    <w:lsdException w:name="Grid Table 7 Colorful Accent 6" w:uiPriority="52"/>
-    <w:lsdException w:name="List Table 1 Light" w:uiPriority="46"/>
-    <w:lsdException w:name="List Table 2" w:uiPriority="47"/>
-    <w:lsdException w:name="List Table 3" w:uiPriority="48"/>
-    <w:lsdException w:name="List Table 4" w:uiPriority="49"/>
-    <w:lsdException w:name="List Table 5 Dark" w:uiPriority="50"/>
-    <w:lsdException w:name="List Table 6 Colorful" w:uiPriority="51"/>
-    <w:lsdException w:name="List Table 7 Colorful" w:uiPriority="52"/>
-    <w:lsdException w:name="List Table 1 Light Accent 1" w:uiPriority="46"/>
-    <w:lsdException w:name="List Table 2 Accent 1" w:uiPriority="47"/>
-    <w:lsdException w:name="List Table 3 Accent 1" w:uiPriority="48"/>
-    <w:lsdException w:name="List Table 4 Accent 1" w:uiPriority="49"/>
-    <w:lsdException w:name="List Table 5 Dark Accent 1" w:uiPriority="50"/>
-    <w:lsdException w:name="List Table 6 Colorful Accent 1" w:uiPriority="51"/>
-    <w:lsdException w:name="List Table 7 Colorful Accent 1" w:uiPriority="52"/>
-    <w:lsdException w:name="List Table 1 Light Accent 2" w:uiPriority="46"/>
-    <w:lsdException w:name="List Table 2 Accent 2" w:uiPriority="47"/>
-    <w:lsdException w:name="List Table 3 Accent 2" w:uiPriority="48"/>
-    <w:lsdException w:name="List Table 4 Accent 2" w:uiPriority="49"/>
-    <w:lsdException w:name="List Table 5 Dark Accent 2" w:uiPriority="50"/>
-    <w:lsdException w:name="List Table 6 Colorful Accent 2" w:uiPriority="51"/>
-    <w:lsdException w:name="List Table 7 Colorful Accent 2" w:uiPriority="52"/>
-    <w:lsdException w:name="List Table 1 Light Accent 3" w:uiPriority="46"/>
-    <w:lsdException w:name="List Table 2 Accent 3" w:uiPriority="47"/>
-    <w:lsdException w:name="List Table 3 Accent 3" w:uiPriority="48"/>
-    <w:lsdException w:name="List Table 4 Accent 3" w:uiPriority="49"/>
-    <w:lsdException w:name="List Table 5 Dark Accent 3" w:uiPriority="50"/>
-    <w:lsdException w:name="List Table 6 Colorful Accent 3" w:uiPriority="51"/>
-    <w:lsdException w:name="List Table 7 Colorful Accent 3" w:uiPriority="52"/>
-    <w:lsdException w:name="List Table 1 Light Accent 4" w:uiPriority="46"/>
-    <w:lsdException w:name="List Table 2 Accent 4" w:uiPriority="47"/>
-    <w:lsdException w:name="List Table 3 Accent 4" w:uiPriority="48"/>
-    <w:lsdException w:name="List Table 4 Accent 4" w:uiPriority="49"/>
-    <w:lsdException w:name="List Table 5 Dark Accent 4" w:uiPriority="50"/>
-    <w:lsdException w:name="List Table 6 Colorful Accent 4" w:uiPriority="51"/>
-    <w:lsdException w:name="List Table 7 Colorful Accent 4" w:uiPriority="52"/>
-    <w:lsdException w:name="List Table 1 Light Accent 5" w:uiPriority="46"/>
-    <w:lsdException w:name="List Table 2 Accent 5" w:uiPriority="47"/>
-    <w:lsdException w:name="List Table 3 Accent 5" w:uiPriority="48"/>
-    <w:lsdException w:name="List Table 4 Accent 5" w:uiPriority="49"/>
-    <w:lsdException w:name="List Table 5 Dark Accent 5" w:uiPriority="50"/>
-    <w:lsdException w:name="List Table 6 Colorful Accent 5" w:uiPriority="51"/>
-    <w:lsdException w:name="List Table 7 Colorful Accent 5" w:uiPriority="52"/>
-    <w:lsdException w:name="List Table 1 Light Accent 6" w:uiPriority="46"/>
-    <w:lsdException w:name="List Table 2 Accent 6" w:uiPriority="47"/>
-    <w:lsdException w:name="List Table 3 Accent 6" w:uiPriority="48"/>
-    <w:lsdException w:name="List Table 4 Accent 6" w:uiPriority="49"/>
-    <w:lsdException w:name="List Table 5 Dark Accent 6" w:uiPriority="50"/>
-    <w:lsdException w:name="List Table 6 Colorful Accent 6" w:uiPriority="51"/>
-    <w:lsdException w:name="List Table 7 Colorful Accent 6" w:uiPriority="52"/>
+  <w:latentStyles w:count="371" w:defQFormat="0" w:defUnhideWhenUsed="0" w:defSemiHidden="0" w:defUIPriority="99" w:defLockedState="0">
+    <w:lsdException w:qFormat="1" w:uiPriority="0" w:name="Normal"/>
+    <w:lsdException w:qFormat="1" w:uiPriority="9" w:name="heading 1"/>
+    <w:lsdException w:qFormat="1" w:unhideWhenUsed="1" w:semiHidden="1" w:uiPriority="9" w:name="heading 2"/>
+    <w:lsdException w:qFormat="1" w:unhideWhenUsed="1" w:semiHidden="1" w:uiPriority="9" w:name="heading 3"/>
+    <w:lsdException w:qFormat="1" w:unhideWhenUsed="1" w:semiHidden="1" w:uiPriority="9" w:name="heading 4"/>
+    <w:lsdException w:qFormat="1" w:unhideWhenUsed="1" w:semiHidden="1" w:uiPriority="9" w:name="heading 5"/>
+    <w:lsdException w:qFormat="1" w:unhideWhenUsed="1" w:semiHidden="1" w:uiPriority="9" w:name="heading 6"/>
+    <w:lsdException w:qFormat="1" w:unhideWhenUsed="1" w:semiHidden="1" w:uiPriority="9" w:name="heading 7"/>
+    <w:lsdException w:qFormat="1" w:unhideWhenUsed="1" w:semiHidden="1" w:uiPriority="9" w:name="heading 8"/>
+    <w:lsdException w:qFormat="1" w:unhideWhenUsed="1" w:semiHidden="1" w:uiPriority="9" w:name="heading 9"/>
+    <w:lsdException w:unhideWhenUsed="1" w:semiHidden="1" w:name="index 1"/>
+    <w:lsdException w:unhideWhenUsed="1" w:semiHidden="1" w:name="index 2"/>
+    <w:lsdException w:unhideWhenUsed="1" w:semiHidden="1" w:name="index 3"/>
+    <w:lsdException w:unhideWhenUsed="1" w:semiHidden="1" w:name="index 4"/>
+    <w:lsdException w:unhideWhenUsed="1" w:semiHidden="1" w:name="index 5"/>
+    <w:lsdException w:unhideWhenUsed="1" w:semiHidden="1" w:name="index 6"/>
+    <w:lsdException w:unhideWhenUsed="1" w:semiHidden="1" w:name="index 7"/>
+    <w:lsdException w:unhideWhenUsed="1" w:semiHidden="1" w:name="index 8"/>
+    <w:lsdException w:unhideWhenUsed="1" w:semiHidden="1" w:name="index 9"/>
+    <w:lsdException w:unhideWhenUsed="1" w:semiHidden="1" w:uiPriority="39" w:name="toc 1"/>
+    <w:lsdException w:unhideWhenUsed="1" w:semiHidden="1" w:uiPriority="39" w:name="toc 2"/>
+    <w:lsdException w:unhideWhenUsed="1" w:semiHidden="1" w:uiPriority="39" w:name="toc 3"/>
+    <w:lsdException w:unhideWhenUsed="1" w:semiHidden="1" w:uiPriority="39" w:name="toc 4"/>
+    <w:lsdException w:unhideWhenUsed="1" w:semiHidden="1" w:uiPriority="39" w:name="toc 5"/>
+    <w:lsdException w:unhideWhenUsed="1" w:semiHidden="1" w:uiPriority="39" w:name="toc 6"/>
+    <w:lsdException w:unhideWhenUsed="1" w:semiHidden="1" w:uiPriority="39" w:name="toc 7"/>
+    <w:lsdException w:unhideWhenUsed="1" w:semiHidden="1" w:uiPriority="39" w:name="toc 8"/>
+    <w:lsdException w:unhideWhenUsed="1" w:semiHidden="1" w:uiPriority="39" w:name="toc 9"/>
+    <w:lsdException w:unhideWhenUsed="1" w:semiHidden="1" w:name="Normal Indent"/>
+    <w:lsdException w:unhideWhenUsed="1" w:semiHidden="1" w:name="footnote text"/>
+    <w:lsdException w:unhideWhenUsed="1" w:semiHidden="1" w:name="annotation text"/>
+    <w:lsdException w:unhideWhenUsed="1" w:semiHidden="1" w:name="header"/>
+    <w:lsdException w:unhideWhenUsed="1" w:semiHidden="1" w:name="footer"/>
+    <w:lsdException w:unhideWhenUsed="1" w:semiHidden="1" w:name="index heading"/>
+    <w:lsdException w:qFormat="1" w:unhideWhenUsed="1" w:semiHidden="1" w:uiPriority="35" w:name="caption"/>
+    <w:lsdException w:unhideWhenUsed="1" w:semiHidden="1" w:name="table of figures"/>
+    <w:lsdException w:unhideWhenUsed="1" w:semiHidden="1" w:name="envelope address"/>
+    <w:lsdException w:unhideWhenUsed="1" w:semiHidden="1" w:name="envelope return"/>
+    <w:lsdException w:unhideWhenUsed="1" w:semiHidden="1" w:name="footnote reference"/>
+    <w:lsdException w:unhideWhenUsed="1" w:semiHidden="1" w:name="annotation reference"/>
+    <w:lsdException w:unhideWhenUsed="1" w:semiHidden="1" w:name="line number"/>
+    <w:lsdException w:unhideWhenUsed="1" w:semiHidden="1" w:name="page number"/>
+    <w:lsdException w:unhideWhenUsed="1" w:semiHidden="1" w:name="endnote reference"/>
+    <w:lsdException w:unhideWhenUsed="1" w:semiHidden="1" w:name="endnote text"/>
+    <w:lsdException w:unhideWhenUsed="1" w:semiHidden="1" w:name="table of authorities"/>
+    <w:lsdException w:unhideWhenUsed="1" w:semiHidden="1" w:name="macro"/>
+    <w:lsdException w:unhideWhenUsed="1" w:semiHidden="1" w:name="toa heading"/>
+    <w:lsdException w:unhideWhenUsed="1" w:semiHidden="1" w:name="List"/>
+    <w:lsdException w:unhideWhenUsed="1" w:semiHidden="1" w:name="List Bullet"/>
+    <w:lsdException w:unhideWhenUsed="1" w:semiHidden="1" w:name="List Number"/>
+    <w:lsdException w:unhideWhenUsed="1" w:semiHidden="1" w:name="List 2"/>
+    <w:lsdException w:unhideWhenUsed="1" w:semiHidden="1" w:name="List 3"/>
+    <w:lsdException w:unhideWhenUsed="1" w:semiHidden="1" w:name="List 4"/>
+    <w:lsdException w:unhideWhenUsed="1" w:semiHidden="1" w:name="List 5"/>
+    <w:lsdException w:unhideWhenUsed="1" w:semiHidden="1" w:name="List Bullet 2"/>
+    <w:lsdException w:unhideWhenUsed="1" w:semiHidden="1" w:name="List Bullet 3"/>
+    <w:lsdException w:unhideWhenUsed="1" w:semiHidden="1" w:name="List Bullet 4"/>
+    <w:lsdException w:unhideWhenUsed="1" w:semiHidden="1" w:name="List Bullet 5"/>
+    <w:lsdException w:unhideWhenUsed="1" w:semiHidden="1" w:name="List Number 2"/>
+    <w:lsdException w:unhideWhenUsed="1" w:semiHidden="1" w:name="List Number 3"/>
+    <w:lsdException w:unhideWhenUsed="1" w:semiHidden="1" w:name="List Number 4"/>
+    <w:lsdException w:unhideWhenUsed="1" w:semiHidden="1" w:name="List Number 5"/>
+    <w:lsdException w:qFormat="1" w:uiPriority="10" w:name="Title"/>
+    <w:lsdException w:unhideWhenUsed="1" w:semiHidden="1" w:name="Closing"/>
+    <w:lsdException w:unhideWhenUsed="1" w:semiHidden="1" w:name="Signature"/>
+    <w:lsdException w:unhideWhenUsed="1" w:semiHidden="1" w:uiPriority="1" w:name="Default Paragraph Font"/>
+    <w:lsdException w:unhideWhenUsed="1" w:semiHidden="1" w:name="Body Text"/>
+    <w:lsdException w:unhideWhenUsed="1" w:semiHidden="1" w:name="Body Text Indent"/>
+    <w:lsdException w:unhideWhenUsed="1" w:semiHidden="1" w:name="List Continue"/>
+    <w:lsdException w:unhideWhenUsed="1" w:semiHidden="1" w:name="List Continue 2"/>
+    <w:lsdException w:unhideWhenUsed="1" w:semiHidden="1" w:name="List Continue 3"/>
+    <w:lsdException w:unhideWhenUsed="1" w:semiHidden="1" w:name="List Continue 4"/>
+    <w:lsdException w:unhideWhenUsed="1" w:semiHidden="1" w:name="List Continue 5"/>
+    <w:lsdException w:unhideWhenUsed="1" w:semiHidden="1" w:name="Message Header"/>
+    <w:lsdException w:qFormat="1" w:uiPriority="11" w:name="Subtitle"/>
+    <w:lsdException w:unhideWhenUsed="1" w:semiHidden="1" w:name="Salutation"/>
+    <w:lsdException w:unhideWhenUsed="1" w:semiHidden="1" w:name="Date"/>
+    <w:lsdException w:unhideWhenUsed="1" w:semiHidden="1" w:name="Body Text First Indent"/>
+    <w:lsdException w:unhideWhenUsed="1" w:semiHidden="1" w:name="Body Text First Indent 2"/>
+    <w:lsdException w:unhideWhenUsed="1" w:semiHidden="1" w:name="Note Heading"/>
+    <w:lsdException w:unhideWhenUsed="1" w:semiHidden="1" w:name="Body Text 2"/>
+    <w:lsdException w:unhideWhenUsed="1" w:semiHidden="1" w:name="Body Text 3"/>
+    <w:lsdException w:unhideWhenUsed="1" w:semiHidden="1" w:name="Body Text Indent 2"/>
+    <w:lsdException w:unhideWhenUsed="1" w:semiHidden="1" w:name="Body Text Indent 3"/>
+    <w:lsdException w:unhideWhenUsed="1" w:semiHidden="1" w:name="Block Text"/>
+    <w:lsdException w:unhideWhenUsed="1" w:semiHidden="1" w:name="Hyperlink"/>
+    <w:lsdException w:unhideWhenUsed="1" w:semiHidden="1" w:name="FollowedHyperlink"/>
+    <w:lsdException w:qFormat="1" w:uiPriority="22" w:name="Strong"/>
+    <w:lsdException w:qFormat="1" w:uiPriority="20" w:name="Emphasis"/>
+    <w:lsdException w:unhideWhenUsed="1" w:semiHidden="1" w:name="Document Map"/>
+    <w:lsdException w:unhideWhenUsed="1" w:semiHidden="1" w:name="Plain Text"/>
+    <w:lsdException w:unhideWhenUsed="1" w:semiHidden="1" w:name="E-mail Signature"/>
+    <w:lsdException w:unhideWhenUsed="1" w:semiHidden="1" w:name="HTML Top of Form"/>
+    <w:lsdException w:unhideWhenUsed="1" w:semiHidden="1" w:name="HTML Bottom of Form"/>
+    <w:lsdException w:unhideWhenUsed="1" w:semiHidden="1" w:name="Normal (Web)"/>
+    <w:lsdException w:unhideWhenUsed="1" w:semiHidden="1" w:name="HTML Acronym"/>
+    <w:lsdException w:unhideWhenUsed="1" w:semiHidden="1" w:name="HTML Address"/>
+    <w:lsdException w:unhideWhenUsed="1" w:semiHidden="1" w:name="HTML Cite"/>
+    <w:lsdException w:unhideWhenUsed="1" w:semiHidden="1" w:name="HTML Code"/>
+    <w:lsdException w:unhideWhenUsed="1" w:semiHidden="1" w:name="HTML Definition"/>
+    <w:lsdException w:unhideWhenUsed="1" w:semiHidden="1" w:name="HTML Keyboard"/>
+    <w:lsdException w:unhideWhenUsed="1" w:semiHidden="1" w:name="HTML Preformatted"/>
+    <w:lsdException w:unhideWhenUsed="1" w:semiHidden="1" w:name="HTML Sample"/>
+    <w:lsdException w:unhideWhenUsed="1" w:semiHidden="1" w:name="HTML Typewriter"/>
+    <w:lsdException w:unhideWhenUsed="1" w:semiHidden="1" w:name="HTML Variable"/>
+    <w:lsdException w:unhideWhenUsed="1" w:semiHidden="1" w:name="Normal Table"/>
+    <w:lsdException w:unhideWhenUsed="1" w:semiHidden="1" w:name="annotation subject"/>
+    <w:lsdException w:unhideWhenUsed="1" w:semiHidden="1" w:name="No List"/>
+    <w:lsdException w:unhideWhenUsed="1" w:semiHidden="1" w:name="Outline List 1"/>
+    <w:lsdException w:unhideWhenUsed="1" w:semiHidden="1" w:name="Outline List 2"/>
+    <w:lsdException w:unhideWhenUsed="1" w:semiHidden="1" w:name="Outline List 3"/>
+    <w:lsdException w:unhideWhenUsed="1" w:semiHidden="1" w:name="Table Simple 1"/>
+    <w:lsdException w:unhideWhenUsed="1" w:semiHidden="1" w:name="Table Simple 2"/>
+    <w:lsdException w:unhideWhenUsed="1" w:semiHidden="1" w:name="Table Simple 3"/>
+    <w:lsdException w:unhideWhenUsed="1" w:semiHidden="1" w:name="Table Classic 1"/>
+    <w:lsdException w:unhideWhenUsed="1" w:semiHidden="1" w:name="Table Classic 2"/>
+    <w:lsdException w:unhideWhenUsed="1" w:semiHidden="1" w:name="Table Classic 3"/>
+    <w:lsdException w:unhideWhenUsed="1" w:semiHidden="1" w:name="Table Classic 4"/>
+    <w:lsdException w:unhideWhenUsed="1" w:semiHidden="1" w:name="Table Colorful 1"/>
+    <w:lsdException w:unhideWhenUsed="1" w:semiHidden="1" w:name="Table Colorful 2"/>
+    <w:lsdException w:unhideWhenUsed="1" w:semiHidden="1" w:name="Table Colorful 3"/>
+    <w:lsdException w:unhideWhenUsed="1" w:semiHidden="1" w:name="Table Columns 1"/>
+    <w:lsdException w:unhideWhenUsed="1" w:semiHidden="1" w:name="Table Columns 2"/>
+    <w:lsdException w:unhideWhenUsed="1" w:semiHidden="1" w:name="Table Columns 3"/>
+    <w:lsdException w:unhideWhenUsed="1" w:semiHidden="1" w:name="Table Columns 4"/>
+    <w:lsdException w:unhideWhenUsed="1" w:semiHidden="1" w:name="Table Columns 5"/>
+    <w:lsdException w:unhideWhenUsed="1" w:semiHidden="1" w:name="Table Grid 1"/>
+    <w:lsdException w:unhideWhenUsed="1" w:semiHidden="1" w:name="Table Grid 2"/>
+    <w:lsdException w:unhideWhenUsed="1" w:semiHidden="1" w:name="Table Grid 3"/>
+    <w:lsdException w:unhideWhenUsed="1" w:semiHidden="1" w:name="Table Grid 4"/>
+    <w:lsdException w:unhideWhenUsed="1" w:semiHidden="1" w:name="Table Grid 5"/>
+    <w:lsdException w:unhideWhenUsed="1" w:semiHidden="1" w:name="Table Grid 6"/>
+    <w:lsdException w:unhideWhenUsed="1" w:semiHidden="1" w:name="Table Grid 7"/>
+    <w:lsdException w:unhideWhenUsed="1" w:semiHidden="1" w:name="Table Grid 8"/>
+    <w:lsdException w:unhideWhenUsed="1" w:semiHidden="1" w:name="Table List 1"/>
+    <w:lsdException w:unhideWhenUsed="1" w:semiHidden="1" w:name="Table List 2"/>
+    <w:lsdException w:unhideWhenUsed="1" w:semiHidden="1" w:name="Table List 3"/>
+    <w:lsdException w:unhideWhenUsed="1" w:semiHidden="1" w:name="Table List 4"/>
+    <w:lsdException w:unhideWhenUsed="1" w:semiHidden="1" w:name="Table List 5"/>
+    <w:lsdException w:unhideWhenUsed="1" w:semiHidden="1" w:name="Table List 6"/>
+    <w:lsdException w:unhideWhenUsed="1" w:semiHidden="1" w:name="Table List 7"/>
+    <w:lsdException w:unhideWhenUsed="1" w:semiHidden="1" w:name="Table List 8"/>
+    <w:lsdException w:unhideWhenUsed="1" w:semiHidden="1" w:name="Table 3D effects 1"/>
+    <w:lsdException w:unhideWhenUsed="1" w:semiHidden="1" w:name="Table 3D effects 2"/>
+    <w:lsdException w:unhideWhenUsed="1" w:semiHidden="1" w:name="Table 3D effects 3"/>
+    <w:lsdException w:unhideWhenUsed="1" w:semiHidden="1" w:name="Table Contemporary"/>
+    <w:lsdException w:unhideWhenUsed="1" w:semiHidden="1" w:name="Table Elegant"/>
+    <w:lsdException w:unhideWhenUsed="1" w:semiHidden="1" w:name="Table Professional"/>
+    <w:lsdException w:unhideWhenUsed="1" w:semiHidden="1" w:name="Table Subtle 1"/>
+    <w:lsdException w:unhideWhenUsed="1" w:semiHidden="1" w:name="Table Subtle 2"/>
+    <w:lsdException w:unhideWhenUsed="1" w:semiHidden="1" w:name="Table Web 1"/>
+    <w:lsdException w:unhideWhenUsed="1" w:semiHidden="1" w:name="Table Web 2"/>
+    <w:lsdException w:unhideWhenUsed="1" w:semiHidden="1" w:name="Table Web 3"/>
+    <w:lsdException w:unhideWhenUsed="1" w:semiHidden="1" w:name="Balloon Text"/>
+    <w:lsdException w:uiPriority="59" w:name="Table Grid"/>
+    <w:lsdException w:unhideWhenUsed="1" w:semiHidden="1" w:name="Table Theme"/>
+    <w:lsdException w:semiHidden="1" w:name="Placeholder Text"/>
+    <w:lsdException w:qFormat="1" w:uiPriority="1" w:name="No Spacing"/>
+    <w:lsdException w:uiPriority="60" w:name="Light Shading"/>
+    <w:lsdException w:uiPriority="61" w:name="Light List"/>
+    <w:lsdException w:uiPriority="62" w:name="Light Grid"/>
+    <w:lsdException w:uiPriority="63" w:name="Medium Shading 1"/>
+    <w:lsdException w:uiPriority="64" w:name="Medium Shading 2"/>
+    <w:lsdException w:uiPriority="65" w:name="Medium List 1"/>
+    <w:lsdException w:uiPriority="66" w:name="Medium List 2"/>
+    <w:lsdException w:uiPriority="67" w:name="Medium Grid 1"/>
+    <w:lsdException w:uiPriority="68" w:name="Medium Grid 2"/>
+    <w:lsdException w:uiPriority="69" w:name="Medium Grid 3"/>
+    <w:lsdException w:uiPriority="70" w:name="Dark List"/>
+    <w:lsdException w:uiPriority="71" w:name="Colorful Shading"/>
+    <w:lsdException w:uiPriority="72" w:name="Colorful List"/>
+    <w:lsdException w:uiPriority="73" w:name="Colorful Grid"/>
+    <w:lsdException w:uiPriority="60" w:name="Light Shading Accent 1"/>
+    <w:lsdException w:uiPriority="61" w:name="Light List Accent 1"/>
+    <w:lsdException w:uiPriority="62" w:name="Light Grid Accent 1"/>
+    <w:lsdException w:uiPriority="63" w:name="Medium Shading 1 Accent 1"/>
+    <w:lsdException w:uiPriority="64" w:name="Medium Shading 2 Accent 1"/>
+    <w:lsdException w:uiPriority="65" w:name="Medium List 1 Accent 1"/>
+    <w:lsdException w:semiHidden="1" w:name="Revision"/>
+    <w:lsdException w:qFormat="1" w:uiPriority="34" w:name="List Paragraph"/>
+    <w:lsdException w:qFormat="1" w:uiPriority="29" w:name="Quote"/>
+    <w:lsdException w:qFormat="1" w:uiPriority="30" w:name="Intense Quote"/>
+    <w:lsdException w:uiPriority="66" w:name="Medium List 2 Accent 1"/>
+    <w:lsdException w:uiPriority="67" w:name="Medium Grid 1 Accent 1"/>
+    <w:lsdException w:uiPriority="68" w:name="Medium Grid 2 Accent 1"/>
+    <w:lsdException w:uiPriority="69" w:name="Medium Grid 3 Accent 1"/>
+    <w:lsdException w:uiPriority="70" w:name="Dark List Accent 1"/>
+    <w:lsdException w:uiPriority="71" w:name="Colorful Shading Accent 1"/>
+    <w:lsdException w:uiPriority="72" w:name="Colorful List Accent 1"/>
+    <w:lsdException w:uiPriority="73" w:name="Colorful Grid Accent 1"/>
+    <w:lsdException w:uiPriority="60" w:name="Light Shading Accent 2"/>
+    <w:lsdException w:uiPriority="61" w:name="Light List Accent 2"/>
+    <w:lsdException w:uiPriority="62" w:name="Light Grid Accent 2"/>
+    <w:lsdException w:uiPriority="63" w:name="Medium Shading 1 Accent 2"/>
+    <w:lsdException w:uiPriority="64" w:name="Medium Shading 2 Accent 2"/>
+    <w:lsdException w:uiPriority="65" w:name="Medium List 1 Accent 2"/>
+    <w:lsdException w:uiPriority="66" w:name="Medium List 2 Accent 2"/>
+    <w:lsdException w:uiPriority="67" w:name="Medium Grid 1 Accent 2"/>
+    <w:lsdException w:uiPriority="68" w:name="Medium Grid 2 Accent 2"/>
+    <w:lsdException w:uiPriority="69" w:name="Medium Grid 3 Accent 2"/>
+    <w:lsdException w:uiPriority="70" w:name="Dark List Accent 2"/>
+    <w:lsdException w:uiPriority="71" w:name="Colorful Shading Accent 2"/>
+    <w:lsdException w:uiPriority="72" w:name="Colorful List Accent 2"/>
+    <w:lsdException w:uiPriority="73" w:name="Colorful Grid Accent 2"/>
+    <w:lsdException w:uiPriority="60" w:name="Light Shading Accent 3"/>
+    <w:lsdException w:uiPriority="61" w:name="Light List Accent 3"/>
+    <w:lsdException w:uiPriority="62" w:name="Light Grid Accent 3"/>
+    <w:lsdException w:uiPriority="63" w:name="Medium Shading 1 Accent 3"/>
+    <w:lsdException w:uiPriority="64" w:name="Medium Shading 2 Accent 3"/>
+    <w:lsdException w:uiPriority="65" w:name="Medium List 1 Accent 3"/>
+    <w:lsdException w:uiPriority="66" w:name="Medium List 2 Accent 3"/>
+    <w:lsdException w:uiPriority="67" w:name="Medium Grid 1 Accent 3"/>
+    <w:lsdException w:uiPriority="68" w:name="Medium Grid 2 Accent 3"/>
+    <w:lsdException w:uiPriority="69" w:name="Medium Grid 3 Accent 3"/>
+    <w:lsdException w:uiPriority="70" w:name="Dark List Accent 3"/>
+    <w:lsdException w:uiPriority="71" w:name="Colorful Shading Accent 3"/>
+    <w:lsdException w:uiPriority="72" w:name="Colorful List Accent 3"/>
+    <w:lsdException w:uiPriority="73" w:name="Colorful Grid Accent 3"/>
+    <w:lsdException w:uiPriority="60" w:name="Light Shading Accent 4"/>
+    <w:lsdException w:uiPriority="61" w:name="Light List Accent 4"/>
+    <w:lsdException w:uiPriority="62" w:name="Light Grid Accent 4"/>
+    <w:lsdException w:uiPriority="63" w:name="Medium Shading 1 Accent 4"/>
+    <w:lsdException w:uiPriority="64" w:name="Medium Shading 2 Accent 4"/>
+    <w:lsdException w:uiPriority="65" w:name="Medium List 1 Accent 4"/>
+    <w:lsdException w:uiPriority="66" w:name="Medium List 2 Accent 4"/>
+    <w:lsdException w:uiPriority="67" w:name="Medium Grid 1 Accent 4"/>
+    <w:lsdException w:uiPriority="68" w:name="Medium Grid 2 Accent 4"/>
+    <w:lsdException w:uiPriority="69" w:name="Medium Grid 3 Accent 4"/>
+    <w:lsdException w:uiPriority="70" w:name="Dark List Accent 4"/>
+    <w:lsdException w:uiPriority="71" w:name="Colorful Shading Accent 4"/>
+    <w:lsdException w:uiPriority="72" w:name="Colorful List Accent 4"/>
+    <w:lsdException w:uiPriority="73" w:name="Colorful Grid Accent 4"/>
+    <w:lsdException w:uiPriority="60" w:name="Light Shading Accent 5"/>
+    <w:lsdException w:uiPriority="61" w:name="Light List Accent 5"/>
+    <w:lsdException w:uiPriority="62" w:name="Light Grid Accent 5"/>
+    <w:lsdException w:uiPriority="63" w:name="Medium Shading 1 Accent 5"/>
+    <w:lsdException w:uiPriority="64" w:name="Medium Shading 2 Accent 5"/>
+    <w:lsdException w:uiPriority="65" w:name="Medium List 1 Accent 5"/>
+    <w:lsdException w:uiPriority="66" w:name="Medium List 2 Accent 5"/>
+    <w:lsdException w:uiPriority="67" w:name="Medium Grid 1 Accent 5"/>
+    <w:lsdException w:uiPriority="68" w:name="Medium Grid 2 Accent 5"/>
+    <w:lsdException w:uiPriority="69" w:name="Medium Grid 3 Accent 5"/>
+    <w:lsdException w:uiPriority="70" w:name="Dark List Accent 5"/>
+    <w:lsdException w:uiPriority="71" w:name="Colorful Shading Accent 5"/>
+    <w:lsdException w:uiPriority="72" w:name="Colorful List Accent 5"/>
+    <w:lsdException w:uiPriority="73" w:name="Colorful Grid Accent 5"/>
+    <w:lsdException w:uiPriority="60" w:name="Light Shading Accent 6"/>
+    <w:lsdException w:uiPriority="61" w:name="Light List Accent 6"/>
+    <w:lsdException w:uiPriority="62" w:name="Light Grid Accent 6"/>
+    <w:lsdException w:uiPriority="63" w:name="Medium Shading 1 Accent 6"/>
+    <w:lsdException w:uiPriority="64" w:name="Medium Shading 2 Accent 6"/>
+    <w:lsdException w:uiPriority="65" w:name="Medium List 1 Accent 6"/>
+    <w:lsdException w:uiPriority="66" w:name="Medium List 2 Accent 6"/>
+    <w:lsdException w:uiPriority="67" w:name="Medium Grid 1 Accent 6"/>
+    <w:lsdException w:uiPriority="68" w:name="Medium Grid 2 Accent 6"/>
+    <w:lsdException w:uiPriority="69" w:name="Medium Grid 3 Accent 6"/>
+    <w:lsdException w:uiPriority="70" w:name="Dark List Accent 6"/>
+    <w:lsdException w:uiPriority="71" w:name="Colorful Shading Accent 6"/>
+    <w:lsdException w:uiPriority="72" w:name="Colorful List Accent 6"/>
+    <w:lsdException w:uiPriority="73" w:name="Colorful Grid Accent 6"/>
+    <w:lsdException w:qFormat="1" w:uiPriority="19" w:name="Subtle Emphasis"/>
+    <w:lsdException w:qFormat="1" w:uiPriority="21" w:name="Intense Emphasis"/>
+    <w:lsdException w:qFormat="1" w:uiPriority="31" w:name="Subtle Reference"/>
+    <w:lsdException w:qFormat="1" w:uiPriority="32" w:name="Intense Reference"/>
+    <w:lsdException w:qFormat="1" w:uiPriority="33" w:name="Book Title"/>
+    <w:lsdException w:unhideWhenUsed="1" w:semiHidden="1" w:uiPriority="37" w:name="Bibliography"/>
+    <w:lsdException w:qFormat="1" w:unhideWhenUsed="1" w:semiHidden="1" w:uiPriority="39" w:name="TOC Heading"/>
+    <w:lsdException w:uiPriority="41" w:name="Plain Table 1"/>
+    <w:lsdException w:uiPriority="42" w:name="Plain Table 2"/>
+    <w:lsdException w:uiPriority="43" w:name="Plain Table 3"/>
+    <w:lsdException w:uiPriority="44" w:name="Plain Table 4"/>
+    <w:lsdException w:uiPriority="45" w:name="Plain Table 5"/>
+    <w:lsdException w:uiPriority="40" w:name="Grid Table Light"/>
+    <w:lsdException w:uiPriority="46" w:name="Grid Table 1 Light"/>
+    <w:lsdException w:uiPriority="47" w:name="Grid Table 2"/>
+    <w:lsdException w:uiPriority="48" w:name="Grid Table 3"/>
+    <w:lsdException w:uiPriority="49" w:name="Grid Table 4"/>
+    <w:lsdException w:uiPriority="50" w:name="Grid Table 5 Dark"/>
+    <w:lsdException w:uiPriority="51" w:name="Grid Table 6 Colorful"/>
+    <w:lsdException w:uiPriority="52" w:name="Grid Table 7 Colorful"/>
+    <w:lsdException w:uiPriority="46" w:name="Grid Table 1 Light Accent 1"/>
+    <w:lsdException w:uiPriority="47" w:name="Grid Table 2 Accent 1"/>
+    <w:lsdException w:uiPriority="48" w:name="Grid Table 3 Accent 1"/>
+    <w:lsdException w:uiPriority="49" w:name="Grid Table 4 Accent 1"/>
+    <w:lsdException w:uiPriority="50" w:name="Grid Table 5 Dark Accent 1"/>
+    <w:lsdException w:uiPriority="51" w:name="Grid Table 6 Colorful Accent 1"/>
+    <w:lsdException w:uiPriority="52" w:name="Grid Table 7 Colorful Accent 1"/>
+    <w:lsdException w:uiPriority="46" w:name="Grid Table 1 Light Accent 2"/>
+    <w:lsdException w:uiPriority="47" w:name="Grid Table 2 Accent 2"/>
+    <w:lsdException w:uiPriority="48" w:name="Grid Table 3 Accent 2"/>
+    <w:lsdException w:uiPriority="49" w:name="Grid Table 4 Accent 2"/>
+    <w:lsdException w:uiPriority="50" w:name="Grid Table 5 Dark Accent 2"/>
+    <w:lsdException w:uiPriority="51" w:name="Grid Table 6 Colorful Accent 2"/>
+    <w:lsdException w:uiPriority="52" w:name="Grid Table 7 Colorful Accent 2"/>
+    <w:lsdException w:uiPriority="46" w:name="Grid Table 1 Light Accent 3"/>
+    <w:lsdException w:uiPriority="47" w:name="Grid Table 2 Accent 3"/>
+    <w:lsdException w:uiPriority="48" w:name="Grid Table 3 Accent 3"/>
+    <w:lsdException w:uiPriority="49" w:name="Grid Table 4 Accent 3"/>
+    <w:lsdException w:uiPriority="50" w:name="Grid Table 5 Dark Accent 3"/>
+    <w:lsdException w:uiPriority="51" w:name="Grid Table 6 Colorful Accent 3"/>
+    <w:lsdException w:uiPriority="52" w:name="Grid Table 7 Colorful Accent 3"/>
+    <w:lsdException w:uiPriority="46" w:name="Grid Table 1 Light Accent 4"/>
+    <w:lsdException w:uiPriority="47" w:name="Grid Table 2 Accent 4"/>
+    <w:lsdException w:uiPriority="48" w:name="Grid Table 3 Accent 4"/>
+    <w:lsdException w:uiPriority="49" w:name="Grid Table 4 Accent 4"/>
+    <w:lsdException w:uiPriority="50" w:name="Grid Table 5 Dark Accent 4"/>
+    <w:lsdException w:uiPriority="51" w:name="Grid Table 6 Colorful Accent 4"/>
+    <w:lsdException w:uiPriority="52" w:name="Grid Table 7 Colorful Accent 4"/>
+    <w:lsdException w:uiPriority="46" w:name="Grid Table 1 Light Accent 5"/>
+    <w:lsdException w:uiPriority="47" w:name="Grid Table 2 Accent 5"/>
+    <w:lsdException w:uiPriority="48" w:name="Grid Table 3 Accent 5"/>
+    <w:lsdException w:uiPriority="49" w:name="Grid Table 4 Accent 5"/>
+    <w:lsdException w:uiPriority="50" w:name="Grid Table 5 Dark Accent 5"/>
+    <w:lsdException w:uiPriority="51" w:name="Grid Table 6 Colorful Accent 5"/>
+    <w:lsdException w:uiPriority="52" w:name="Grid Table 7 Colorful Accent 5"/>
+    <w:lsdException w:uiPriority="46" w:name="Grid Table 1 Light Accent 6"/>
+    <w:lsdException w:uiPriority="47" w:name="Grid Table 2 Accent 6"/>
+    <w:lsdException w:uiPriority="48" w:name="Grid Table 3 Accent 6"/>
+    <w:lsdException w:uiPriority="49" w:name="Grid Table 4 Accent 6"/>
+    <w:lsdException w:uiPriority="50" w:name="Grid Table 5 Dark Accent 6"/>
+    <w:lsdException w:uiPriority="51" w:name="Grid Table 6 Colorful Accent 6"/>
+    <w:lsdException w:uiPriority="52" w:name="Grid Table 7 Colorful Accent 6"/>
+    <w:lsdException w:uiPriority="46" w:name="List Table 1 Light"/>
+    <w:lsdException w:uiPriority="47" w:name="List Table 2"/>
+    <w:lsdException w:uiPriority="48" w:name="List Table 3"/>
+    <w:lsdException w:uiPriority="49" w:name="List Table 4"/>
+    <w:lsdException w:uiPriority="50" w:name="List Table 5 Dark"/>
+    <w:lsdException w:uiPriority="51" w:name="List Table 6 Colorful"/>
+    <w:lsdException w:uiPriority="52" w:name="List Table 7 Colorful"/>
+    <w:lsdException w:uiPriority="46" w:name="List Table 1 Light Accent 1"/>
+    <w:lsdException w:uiPriority="47" w:name="List Table 2 Accent 1"/>
+    <w:lsdException w:uiPriority="48" w:name="List Table 3 Accent 1"/>
+    <w:lsdException w:uiPriority="49" w:name="List Table 4 Accent 1"/>
+    <w:lsdException w:uiPriority="50" w:name="List Table 5 Dark Accent 1"/>
+    <w:lsdException w:uiPriority="51" w:name="List Table 6 Colorful Accent 1"/>
+    <w:lsdException w:uiPriority="52" w:name="List Table 7 Colorful Accent 1"/>
+    <w:lsdException w:uiPriority="46" w:name="List Table 1 Light Accent 2"/>
+    <w:lsdException w:uiPriority="47" w:name="List Table 2 Accent 2"/>
+    <w:lsdException w:uiPriority="48" w:name="List Table 3 Accent 2"/>
+    <w:lsdException w:uiPriority="49" w:name="List Table 4 Accent 2"/>
+    <w:lsdException w:uiPriority="50" w:name="List Table 5 Dark Accent 2"/>
+    <w:lsdException w:uiPriority="51" w:name="List Table 6 Colorful Accent 2"/>
+    <w:lsdException w:uiPriority="52" w:name="List Table 7 Colorful Accent 2"/>
+    <w:lsdException w:uiPriority="46" w:name="List Table 1 Light Accent 3"/>
+    <w:lsdException w:uiPriority="47" w:name="List Table 2 Accent 3"/>
+    <w:lsdException w:uiPriority="48" w:name="List Table 3 Accent 3"/>
+    <w:lsdException w:uiPriority="49" w:name="List Table 4 Accent 3"/>
+    <w:lsdException w:uiPriority="50" w:name="List Table 5 Dark Accent 3"/>
+    <w:lsdException w:uiPriority="51" w:name="List Table 6 Colorful Accent 3"/>
+    <w:lsdException w:uiPriority="52" w:name="List Table 7 Colorful Accent 3"/>
+    <w:lsdException w:uiPriority="46" w:name="List Table 1 Light Accent 4"/>
+    <w:lsdException w:uiPriority="47" w:name="List Table 2 Accent 4"/>
+    <w:lsdException w:uiPriority="48" w:name="List Table 3 Accent 4"/>
+    <w:lsdException w:uiPriority="49" w:name="List Table 4 Accent 4"/>
+    <w:lsdException w:uiPriority="50" w:name="List Table 5 Dark Accent 4"/>
+    <w:lsdException w:uiPriority="51" w:name="List Table 6 Colorful Accent 4"/>
+    <w:lsdException w:uiPriority="52" w:name="List Table 7 Colorful Accent 4"/>
+    <w:lsdException w:uiPriority="46" w:name="List Table 1 Light Accent 5"/>
+    <w:lsdException w:uiPriority="47" w:name="List Table 2 Accent 5"/>
+    <w:lsdException w:uiPriority="48" w:name="List Table 3 Accent 5"/>
+    <w:lsdException w:uiPriority="49" w:name="List Table 4 Accent 5"/>
+    <w:lsdException w:uiPriority="50" w:name="List Table 5 Dark Accent 5"/>
+    <w:lsdException w:uiPriority="51" w:name="List Table 6 Colorful Accent 5"/>
+    <w:lsdException w:uiPriority="52" w:name="List Table 7 Colorful Accent 5"/>
+    <w:lsdException w:uiPriority="46" w:name="List Table 1 Light Accent 6"/>
+    <w:lsdException w:uiPriority="47" w:name="List Table 2 Accent 6"/>
+    <w:lsdException w:uiPriority="48" w:name="List Table 3 Accent 6"/>
+    <w:lsdException w:uiPriority="49" w:name="List Table 4 Accent 6"/>
+    <w:lsdException w:uiPriority="50" w:name="List Table 5 Dark Accent 6"/>
+    <w:lsdException w:uiPriority="51" w:name="List Table 6 Colorful Accent 6"/>
+    <w:lsdException w:uiPriority="52" w:name="List Table 7 Colorful Accent 6"/>
   </w:latentStyles>
-  <w:style w:type="paragraph" w:default="1" w:styleId="Normal">
+  <w:style w:type="paragraph" w:styleId="Normal" w:default="1">
     <w:name w:val="Normal"/>
     <w:qFormat/>
-    <w:rsid w:val="001A0916"/>
+    <w:rsid w:val="001a0916"/>
+    <w:pPr>
+      <w:widowControl/>
+      <w:suppressAutoHyphens w:val="true"/>
+      <w:bidi w:val="0"/>
+      <w:spacing w:lineRule="auto" w:line="276" w:before="0" w:after="200"/>
+      <w:jc w:val="left"/>
+    </w:pPr>
+    <w:rPr>
+      <w:rFonts w:ascii="Calibri" w:hAnsi="Calibri" w:eastAsia="Droid Sans Fallback" w:cs=""/>
+      <w:color w:val="auto"/>
+      <w:sz w:val="22"/>
+      <w:szCs w:val="22"/>
+      <w:lang w:val="fr-FR" w:eastAsia="en-US" w:bidi="ar-SA"/>
+    </w:rPr>
   </w:style>
-  <w:style w:type="character" w:default="1" w:styleId="Policepardfaut">
+  <w:style w:type="character" w:styleId="DefaultParagraphFont" w:default="1">
     <w:name w:val="Default Paragraph Font"/>
     <w:uiPriority w:val="1"/>
+    <w:semiHidden/>
+    <w:unhideWhenUsed/>
+    <w:rPr/>
+  </w:style>
+  <w:style w:type="character" w:styleId="ListLabel1">
+    <w:name w:val="ListLabel 1"/>
+    <w:rPr>
+      <w:rFonts w:cs=""/>
+    </w:rPr>
+  </w:style>
+  <w:style w:type="character" w:styleId="ListLabel2">
+    <w:name w:val="ListLabel 2"/>
+    <w:rPr>
+      <w:rFonts w:cs="Courier New"/>
+    </w:rPr>
+  </w:style>
+  <w:style w:type="paragraph" w:styleId="Heading">
+    <w:name w:val="Heading"/>
+    <w:basedOn w:val="Normal"/>
+    <w:next w:val="TextBody"/>
+    <w:pPr>
+      <w:keepNext/>
+      <w:spacing w:before="240" w:after="120"/>
+    </w:pPr>
+    <w:rPr>
+      <w:rFonts w:ascii="Liberation Sans" w:hAnsi="Liberation Sans" w:eastAsia="Droid Sans Fallback" w:cs="FreeSans"/>
+      <w:sz w:val="28"/>
+      <w:szCs w:val="28"/>
+    </w:rPr>
+  </w:style>
+  <w:style w:type="paragraph" w:styleId="TextBody">
+    <w:name w:val="Text Body"/>
+    <w:basedOn w:val="Normal"/>
+    <w:pPr>
+      <w:spacing w:lineRule="auto" w:line="288" w:before="0" w:after="140"/>
+    </w:pPr>
+    <w:rPr/>
+  </w:style>
+  <w:style w:type="paragraph" w:styleId="List">
+    <w:name w:val="List"/>
+    <w:basedOn w:val="TextBody"/>
+    <w:pPr/>
+    <w:rPr>
+      <w:rFonts w:cs="FreeSans"/>
+    </w:rPr>
+  </w:style>
+  <w:style w:type="paragraph" w:styleId="Caption">
+    <w:name w:val="Caption"/>
+    <w:basedOn w:val="Normal"/>
+    <w:pPr>
+      <w:suppressLineNumbers/>
+      <w:spacing w:before="120" w:after="120"/>
+    </w:pPr>
+    <w:rPr>
+      <w:rFonts w:cs="FreeSans"/>
+      <w:i/>
+      <w:iCs/>
+      <w:sz w:val="24"/>
+      <w:szCs w:val="24"/>
+    </w:rPr>
+  </w:style>
+  <w:style w:type="paragraph" w:styleId="Index">
+    <w:name w:val="Index"/>
+    <w:basedOn w:val="Normal"/>
+    <w:pPr>
+      <w:suppressLineNumbers/>
+    </w:pPr>
+    <w:rPr>
+      <w:rFonts w:cs="FreeSans"/>
+    </w:rPr>
+  </w:style>
+  <w:style w:type="paragraph" w:styleId="ListParagraph">
+    <w:name w:val="List Paragraph"/>
+    <w:uiPriority w:val="34"/>
+    <w:qFormat/>
+    <w:rsid w:val="00a95c5c"/>
+    <w:basedOn w:val="Normal"/>
+    <w:pPr>
+      <w:spacing w:before="0" w:after="200"/>
+      <w:ind w:left="720" w:right="0" w:hanging="0"/>
+      <w:contextualSpacing/>
+    </w:pPr>
+    <w:rPr/>
+  </w:style>
+  <w:style w:type="numbering" w:styleId="NoList" w:default="1">
+    <w:name w:val="No List"/>
+    <w:uiPriority w:val="99"/>
     <w:semiHidden/>
     <w:unhideWhenUsed/>
   </w:style>
@@ -2021,7 +2051,7 @@
     <w:semiHidden/>
     <w:unhideWhenUsed/>
     <w:tblPr>
-      <w:tblInd w:w="0" w:type="dxa"/>
+      <w:tblInd w:type="dxa" w:w="0"/>
       <w:tblCellMar>
         <w:top w:w="0" w:type="dxa"/>
         <w:left w:w="108" w:type="dxa"/>
@@ -2029,23 +2059,6 @@
         <w:right w:w="108" w:type="dxa"/>
       </w:tblCellMar>
     </w:tblPr>
-  </w:style>
-  <w:style w:type="numbering" w:default="1" w:styleId="Aucuneliste">
-    <w:name w:val="No List"/>
-    <w:uiPriority w:val="99"/>
-    <w:semiHidden/>
-    <w:unhideWhenUsed/>
-  </w:style>
-  <w:style w:type="paragraph" w:styleId="Paragraphedeliste">
-    <w:name w:val="List Paragraph"/>
-    <w:basedOn w:val="Normal"/>
-    <w:uiPriority w:val="34"/>
-    <w:qFormat/>
-    <w:rsid w:val="00A95C5C"/>
-    <w:pPr>
-      <w:ind w:left="720"/>
-      <w:contextualSpacing/>
-    </w:pPr>
   </w:style>
 </w:styles>
 </file>
@@ -2334,6 +2347,17 @@
 </file>
 
 <file path=customXml/item1.xml><?xml version="1.0" encoding="utf-8"?>
+<p:properties xmlns:p="http://schemas.microsoft.com/office/2006/metadata/properties" xmlns:xsi="http://www.w3.org/2001/XMLSchema-instance" xmlns:pc="http://schemas.microsoft.com/office/infopath/2007/PartnerControls">
+  <documentManagement>
+    <SchedulingStartDate xmlns="http://schemas.microsoft.com/sharepoint/v3" xsi:nil="true"/>
+    <SchedulingEndDate xmlns="http://schemas.microsoft.com/sharepoint/v3" xsi:nil="true"/>
+    <LinkTarget xmlns="00AAB1A2-6F06-47dd-BE44-3A3FBBF21F4B">_self</LinkTarget>
+    <Comments xmlns="http://schemas.microsoft.com/sharepoint/v3" xsi:nil="true"/>
+  </documentManagement>
+</p:properties>
+</file>
+
+<file path=customXml/item2.xml><?xml version="1.0" encoding="utf-8"?>
 <ct:contentTypeSchema xmlns:ct="http://schemas.microsoft.com/office/2006/metadata/contentType" xmlns:ma="http://schemas.microsoft.com/office/2006/metadata/properties/metaAttributes" ct:_="" ma:_="" ma:contentTypeName="Document" ma:contentTypeID="0x010100CBAA1A441F4C43BD88A08F2187D46B0800103D1061A2976A4D8A329BC7516D331F" ma:contentTypeVersion="1" ma:contentTypeDescription="Crée un document." ma:contentTypeScope="" ma:versionID="53da8f1724c9a1c827147baa22550a44">
   <xsd:schema xmlns:xsd="http://www.w3.org/2001/XMLSchema" xmlns:xs="http://www.w3.org/2001/XMLSchema" xmlns:p="http://schemas.microsoft.com/office/2006/metadata/properties" xmlns:ns1="http://schemas.microsoft.com/sharepoint/v3" xmlns:ns2="00AAB1A2-6F06-47dd-BE44-3A3FBBF21F4B" targetNamespace="http://schemas.microsoft.com/office/2006/metadata/properties" ma:root="true" ma:fieldsID="82e097184ecd93543f12aea2c3f74d78" ns1:_="" ns2:_="">
     <xsd:import namespace="http://schemas.microsoft.com/sharepoint/v3"/>
@@ -2493,21 +2517,10 @@
 </ct:contentTypeSchema>
 </file>
 
-<file path=customXml/item2.xml><?xml version="1.0" encoding="utf-8"?>
-<p:properties xmlns:p="http://schemas.microsoft.com/office/2006/metadata/properties" xmlns:xsi="http://www.w3.org/2001/XMLSchema-instance" xmlns:pc="http://schemas.microsoft.com/office/infopath/2007/PartnerControls">
-  <documentManagement>
-    <SchedulingStartDate xmlns="http://schemas.microsoft.com/sharepoint/v3" xsi:nil="true"/>
-    <SchedulingEndDate xmlns="http://schemas.microsoft.com/sharepoint/v3" xsi:nil="true"/>
-    <LinkTarget xmlns="00AAB1A2-6F06-47dd-BE44-3A3FBBF21F4B">_self</LinkTarget>
-    <Comments xmlns="http://schemas.microsoft.com/sharepoint/v3" xsi:nil="true"/>
-  </documentManagement>
-</p:properties>
-</file>
-
 <file path=customXml/itemProps1.xml><?xml version="1.0" encoding="utf-8"?>
-<ds:datastoreItem xmlns:ds="http://schemas.openxmlformats.org/officeDocument/2006/customXml" ds:itemID="{E9522679-DEE3-4B90-8A40-05FD95C04629}"/>
+<ds:datastoreItem xmlns:ds="http://schemas.openxmlformats.org/officeDocument/2006/customXml" ds:itemID="{50715B2D-A711-40F1-AE91-68CD57D30B76}"/>
 </file>
 
 <file path=customXml/itemProps2.xml><?xml version="1.0" encoding="utf-8"?>
-<ds:datastoreItem xmlns:ds="http://schemas.openxmlformats.org/officeDocument/2006/customXml" ds:itemID="{50715B2D-A711-40F1-AE91-68CD57D30B76}"/>
+<ds:datastoreItem xmlns:ds="http://schemas.openxmlformats.org/officeDocument/2006/customXml" ds:itemID="{E9522679-DEE3-4B90-8A40-05FD95C04629}"/>
 </file>
</xml_diff>